<commit_message>
Lager, Lagermitarbeiter, Lieferant, Sekretariat implementiert Verzeichnis des Logfiles wird nun durch das Kommandoargument --lager festgelegt
</commit_message>
<xml_diff>
--- a/A01_Protokoll.docx
+++ b/A01_Protokoll.docx
@@ -1,6 +1,6 @@
 
 <file path=word/document.xml><?xml version="1.0" encoding="utf-8"?>
-<w:document xmlns:wpc="http://schemas.microsoft.com/office/word/2010/wordprocessingCanvas" xmlns:mo="http://schemas.microsoft.com/office/mac/office/2008/main" xmlns:mc="http://schemas.openxmlformats.org/markup-compatibility/2006" xmlns:mv="urn:schemas-microsoft-com:mac:vml" xmlns:o="urn:schemas-microsoft-com:office:office" xmlns:r="http://schemas.openxmlformats.org/officeDocument/2006/relationships" xmlns:m="http://schemas.openxmlformats.org/officeDocument/2006/math" xmlns:v="urn:schemas-microsoft-com:vml" xmlns:wp14="http://schemas.microsoft.com/office/word/2010/wordprocessingDrawing" xmlns:wp="http://schemas.openxmlformats.org/drawingml/2006/wordprocessingDrawing" xmlns:w10="urn:schemas-microsoft-com:office:word" xmlns:w="http://schemas.openxmlformats.org/wordprocessingml/2006/main" xmlns:w14="http://schemas.microsoft.com/office/word/2010/wordml" xmlns:wpg="http://schemas.microsoft.com/office/word/2010/wordprocessingGroup" xmlns:wpi="http://schemas.microsoft.com/office/word/2010/wordprocessingInk" xmlns:wne="http://schemas.microsoft.com/office/word/2006/wordml" xmlns:wps="http://schemas.microsoft.com/office/word/2010/wordprocessingShape" mc:Ignorable="w14 wp14">
+<w:document xmlns:wpc="http://schemas.microsoft.com/office/word/2010/wordprocessingCanvas" xmlns:mc="http://schemas.openxmlformats.org/markup-compatibility/2006" xmlns:o="urn:schemas-microsoft-com:office:office" xmlns:r="http://schemas.openxmlformats.org/officeDocument/2006/relationships" xmlns:m="http://schemas.openxmlformats.org/officeDocument/2006/math" xmlns:v="urn:schemas-microsoft-com:vml" xmlns:wp14="http://schemas.microsoft.com/office/word/2010/wordprocessingDrawing" xmlns:wp="http://schemas.openxmlformats.org/drawingml/2006/wordprocessingDrawing" xmlns:w10="urn:schemas-microsoft-com:office:word" xmlns:w="http://schemas.openxmlformats.org/wordprocessingml/2006/main" xmlns:w14="http://schemas.microsoft.com/office/word/2010/wordml" xmlns:wpg="http://schemas.microsoft.com/office/word/2010/wordprocessingGroup" xmlns:wpi="http://schemas.microsoft.com/office/word/2010/wordprocessingInk" xmlns:wne="http://schemas.microsoft.com/office/word/2006/wordml" xmlns:wps="http://schemas.microsoft.com/office/word/2010/wordprocessingShape" mc:Ignorable="w14 wp14">
   <w:body>
     <w:sdt>
       <w:sdtPr>
@@ -59,6 +59,7 @@
               <w:dataBinding w:prefixMappings="xmlns:ns0='http://purl.org/dc/elements/1.1/' xmlns:ns1='http://schemas.openxmlformats.org/package/2006/metadata/core-properties' " w:xpath="/ns1:coreProperties[1]/ns0:title[1]" w:storeItemID="{6C3C8BC8-F283-45AE-878A-BAB7291924A1}"/>
               <w:text/>
             </w:sdtPr>
+            <w:sdtEndPr/>
             <w:sdtContent>
               <w:r>
                 <w:rPr>
@@ -90,6 +91,7 @@
             </w:placeholder>
             <w:text/>
           </w:sdtPr>
+          <w:sdtEndPr/>
           <w:sdtContent>
             <w:p>
               <w:pPr>
@@ -158,6 +160,7 @@
               <w:dataBinding w:prefixMappings="xmlns:ns0='http://purl.org/dc/elements/1.1/' xmlns:ns1='http://schemas.openxmlformats.org/package/2006/metadata/core-properties' " w:xpath="/ns1:coreProperties[1]/ns0:creator[1]" w:storeItemID="{6C3C8BC8-F283-45AE-878A-BAB7291924A1}"/>
               <w:text/>
             </w:sdtPr>
+            <w:sdtEndPr/>
             <w:sdtContent>
               <w:r>
                 <w:rPr>
@@ -204,12 +207,10 @@
             </w:rPr>
             <w:alias w:val="Exposee"/>
             <w:id w:val="1556273158"/>
-            <w:placeholder>
-              <w:docPart w:val="0C0EA89AC48AD1448B6415679F03CB82"/>
-            </w:placeholder>
             <w:dataBinding w:prefixMappings="xmlns:ns0='http://schemas.microsoft.com/office/2006/coverPageProps' " w:xpath="/ns0:CoverPageProperties[1]/ns0:Abstract[1]" w:storeItemID="{55AF091B-3C7A-41E3-B477-F2FDAA23CFDA}"/>
             <w:text/>
           </w:sdtPr>
+          <w:sdtEndPr/>
           <w:sdtContent>
             <w:p>
               <w:pPr>
@@ -252,6 +253,14 @@
     </w:sdt>
     <w:sdt>
       <w:sdtPr>
+        <w:rPr>
+          <w:rFonts w:ascii="Helvetica Neue" w:eastAsiaTheme="minorEastAsia" w:hAnsi="Helvetica Neue" w:cstheme="minorBidi"/>
+          <w:b w:val="0"/>
+          <w:bCs w:val="0"/>
+          <w:color w:val="auto"/>
+          <w:sz w:val="24"/>
+          <w:szCs w:val="24"/>
+        </w:rPr>
         <w:id w:val="1060823415"/>
         <w:docPartObj>
           <w:docPartGallery w:val="Table of Contents"/>
@@ -260,11 +269,7 @@
       </w:sdtPr>
       <w:sdtEndPr>
         <w:rPr>
-          <w:rFonts w:ascii="Helvetica Neue" w:eastAsiaTheme="minorEastAsia" w:hAnsi="Helvetica Neue" w:cstheme="minorBidi"/>
           <w:noProof/>
-          <w:color w:val="auto"/>
-          <w:sz w:val="24"/>
-          <w:szCs w:val="24"/>
         </w:rPr>
       </w:sdtEndPr>
       <w:sdtContent>
@@ -1121,6 +1126,7 @@
       </w:r>
       <w:bookmarkStart w:id="0" w:name="_Toc272057494"/>
       <w:r>
+        <w:lastRenderedPageBreak/>
         <w:t>Aufgabenstellung</w:t>
       </w:r>
       <w:bookmarkEnd w:id="0"/>
@@ -1136,15 +1142,7 @@
       </w:r>
       <w:proofErr w:type="spellEnd"/>
       <w:r>
-        <w:t>) werden in einem Lager gesammelt. Dieses Lager wird als Verzeichnis und die einzelnen Elementtypen werden als Files im Betriebssystem abgebildet. Der Lagermitarbeiter verwaltet regelmäßig den Ein- und Ausgang des Lagers um Anfragen von Montagemitarbeiter und Kunden zu beantworten. Die Anlieferung der Teile erfolgt durch Ändern von Files im Verzeichnis</w:t>
-      </w:r>
-      <w:proofErr w:type="gramStart"/>
-      <w:r>
-        <w:t>, eine</w:t>
-      </w:r>
-      <w:proofErr w:type="gramEnd"/>
-      <w:r>
-        <w:t xml:space="preserve"> Lagerung fertiger Roboter ebenso.</w:t>
+        <w:t>) werden in einem Lager gesammelt. Dieses Lager wird als Verzeichnis und die einzelnen Elementtypen werden als Files im Betriebssystem abgebildet. Der Lagermitarbeiter verwaltet regelmäßig den Ein- und Ausgang des Lagers um Anfragen von Montagemitarbeiter und Kunden zu beantworten. Die Anlieferung der Teile erfolgt durch Ändern von Files im Verzeichnis, eine Lagerung fertiger Roboter ebenso.</w:t>
       </w:r>
       <w:r>
         <w:br/>
@@ -1155,15 +1153,15 @@
       </w:r>
       <w:r>
         <w:br/>
-        <w:t>Die Lieferanten schreiben ihre Teile ins Lager-File mit zufällig (PRNG?</w:t>
+        <w:t xml:space="preserve">Die Lieferanten schreiben ihre Teile ins Lager-File mit </w:t>
       </w:r>
       <w:proofErr w:type="gramStart"/>
       <w:r>
-        <w:t>) erstellten</w:t>
+        <w:t>zufällig (PRNG?)</w:t>
       </w:r>
       <w:proofErr w:type="gramEnd"/>
       <w:r>
-        <w:t xml:space="preserve"> Zahlenfeldern. Die Art der gelieferten Teile soll nach einer bestimmten Zeit gewechselt werden.</w:t>
+        <w:t xml:space="preserve"> erstellten Zahlenfeldern. Die Art der gelieferten Teile soll nach einer bestimmten Zeit gewechselt werden.</w:t>
       </w:r>
       <w:r>
         <w:br/>
@@ -1230,6 +1228,9 @@
       </w:r>
       <w:r>
         <w:br/>
+      </w:r>
+      <w:r>
+        <w:lastRenderedPageBreak/>
         <w:t xml:space="preserve">Beachten Sie beim Einlesen die Möglichkeit der Fehler von Files. Diese Fehler müssen im Log protokolliert werden und entsprechend mit </w:t>
       </w:r>
       <w:proofErr w:type="spellStart"/>
@@ -1244,21 +1245,21 @@
     <w:p>
       <w:pPr>
         <w:rPr>
-          <w:rStyle w:val="Betont"/>
+          <w:rStyle w:val="Fett"/>
         </w:rPr>
       </w:pPr>
     </w:p>
     <w:p>
       <w:pPr>
         <w:rPr>
-          <w:rStyle w:val="Betont"/>
+          <w:rStyle w:val="Fett"/>
         </w:rPr>
       </w:pPr>
     </w:p>
     <w:p>
       <w:r>
         <w:rPr>
-          <w:rStyle w:val="Betont"/>
+          <w:rStyle w:val="Fett"/>
         </w:rPr>
         <w:t>Tipps und Tricks</w:t>
       </w:r>
@@ -1266,7 +1267,7 @@
     <w:p>
       <w:pPr>
         <w:rPr>
-          <w:rStyle w:val="Betont"/>
+          <w:rStyle w:val="Fett"/>
         </w:rPr>
       </w:pPr>
       <w:r>
@@ -1301,14 +1302,15 @@
     <w:p>
       <w:r>
         <w:rPr>
-          <w:rStyle w:val="Betont"/>
+          <w:rStyle w:val="Fett"/>
         </w:rPr>
         <w:br w:type="column"/>
       </w:r>
       <w:r>
         <w:rPr>
-          <w:rStyle w:val="Betont"/>
+          <w:rStyle w:val="Fett"/>
         </w:rPr>
+        <w:lastRenderedPageBreak/>
         <w:t>Beispiel für Teile-Files</w:t>
       </w:r>
       <w:r>
@@ -1345,21 +1347,21 @@
     <w:p>
       <w:r>
         <w:rPr>
-          <w:rStyle w:val="Betont"/>
+          <w:rStyle w:val="Fett"/>
         </w:rPr>
         <w:t xml:space="preserve">Beispiel für </w:t>
       </w:r>
       <w:proofErr w:type="spellStart"/>
       <w:r>
         <w:rPr>
-          <w:rStyle w:val="Betont"/>
+          <w:rStyle w:val="Fett"/>
         </w:rPr>
         <w:t>Threadee</w:t>
       </w:r>
       <w:proofErr w:type="spellEnd"/>
       <w:r>
         <w:rPr>
-          <w:rStyle w:val="Betont"/>
+          <w:rStyle w:val="Fett"/>
         </w:rPr>
         <w:t>-File</w:t>
       </w:r>
@@ -1386,7 +1388,7 @@
       </w:r>
       <w:r>
         <w:rPr>
-          <w:rStyle w:val="Betont"/>
+          <w:rStyle w:val="Fett"/>
         </w:rPr>
         <w:t>Ausführung</w:t>
       </w:r>
@@ -1497,6 +1499,7 @@
       </w:r>
       <w:bookmarkStart w:id="1" w:name="_Toc272057495"/>
       <w:r>
+        <w:lastRenderedPageBreak/>
         <w:t>Zeitabschätzung &amp; Zeitaufzeichnung</w:t>
       </w:r>
       <w:bookmarkEnd w:id="1"/>
@@ -1575,13 +1578,8 @@
             <w:tcW w:w="3402" w:type="dxa"/>
           </w:tcPr>
           <w:p>
-            <w:proofErr w:type="spellStart"/>
             <w:r>
-              <w:t>Kalauner</w:t>
-            </w:r>
-            <w:proofErr w:type="spellEnd"/>
-            <w:r>
-              <w:t xml:space="preserve"> Paul, Ritter Mathias</w:t>
+              <w:t>Kalauner Paul, Ritter Mathias</w:t>
             </w:r>
           </w:p>
         </w:tc>
@@ -1615,13 +1613,8 @@
             <w:tcW w:w="3402" w:type="dxa"/>
           </w:tcPr>
           <w:p>
-            <w:proofErr w:type="spellStart"/>
             <w:r>
-              <w:t>Kalauner</w:t>
-            </w:r>
-            <w:proofErr w:type="spellEnd"/>
-            <w:r>
-              <w:t xml:space="preserve"> Paul, Ritter Mathias</w:t>
+              <w:t>Kalauner Paul, Ritter Mathias</w:t>
             </w:r>
           </w:p>
         </w:tc>
@@ -1756,13 +1749,8 @@
             <w:tcW w:w="3069" w:type="dxa"/>
           </w:tcPr>
           <w:p>
-            <w:proofErr w:type="spellStart"/>
             <w:r>
-              <w:t>Kalauner</w:t>
-            </w:r>
-            <w:proofErr w:type="spellEnd"/>
-            <w:r>
-              <w:t xml:space="preserve"> Paul</w:t>
+              <w:t>Kalauner Paul</w:t>
             </w:r>
           </w:p>
         </w:tc>
@@ -1825,13 +1813,8 @@
             <w:tcW w:w="3069" w:type="dxa"/>
           </w:tcPr>
           <w:p>
-            <w:proofErr w:type="spellStart"/>
             <w:r>
-              <w:t>Kalauner</w:t>
-            </w:r>
-            <w:proofErr w:type="spellEnd"/>
-            <w:r>
-              <w:t xml:space="preserve"> Paul</w:t>
+              <w:t>Kalauner Paul</w:t>
             </w:r>
           </w:p>
         </w:tc>
@@ -1852,21 +1835,30 @@
             <w:tcW w:w="3068" w:type="dxa"/>
           </w:tcPr>
           <w:p>
-            <w:bookmarkStart w:id="2" w:name="_GoBack"/>
-            <w:bookmarkEnd w:id="2"/>
+            <w:r>
+              <w:t>Lager, Lagermitarbeiter, Lieferant, Sekretariat</w:t>
+            </w:r>
           </w:p>
         </w:tc>
         <w:tc>
           <w:tcPr>
             <w:tcW w:w="3069" w:type="dxa"/>
           </w:tcPr>
-          <w:p/>
+          <w:p>
+            <w:r>
+              <w:t>Kalauner Paul</w:t>
+            </w:r>
+          </w:p>
         </w:tc>
         <w:tc>
           <w:tcPr>
             <w:tcW w:w="3069" w:type="dxa"/>
           </w:tcPr>
-          <w:p/>
+          <w:p>
+            <w:r>
+              <w:t>70 Minuten</w:t>
+            </w:r>
+          </w:p>
         </w:tc>
       </w:tr>
       <w:tr>
@@ -1891,12 +1883,15 @@
       </w:tr>
     </w:tbl>
     <w:p>
+      <w:bookmarkStart w:id="2" w:name="_GoBack"/>
+      <w:bookmarkEnd w:id="2"/>
       <w:r>
         <w:br w:type="column"/>
       </w:r>
       <w:bookmarkStart w:id="3" w:name="_Toc272057496"/>
       <w:proofErr w:type="spellStart"/>
       <w:r>
+        <w:lastRenderedPageBreak/>
         <w:t>Requi</w:t>
       </w:r>
       <w:r>
@@ -2177,6 +2172,7 @@
       </w:pPr>
       <w:bookmarkStart w:id="12" w:name="_Toc272057505"/>
       <w:r>
+        <w:lastRenderedPageBreak/>
         <w:t>Lieferant</w:t>
       </w:r>
       <w:bookmarkEnd w:id="12"/>
@@ -2202,6 +2198,9 @@
       </w:r>
       <w:r>
         <w:br w:type="column"/>
+      </w:r>
+      <w:r>
+        <w:lastRenderedPageBreak/>
         <w:t>Klassendiagramm</w:t>
       </w:r>
     </w:p>
@@ -2231,7 +2230,7 @@
 </file>
 
 <file path=word/numbering.xml><?xml version="1.0" encoding="utf-8"?>
-<w:numbering xmlns:wpc="http://schemas.microsoft.com/office/word/2010/wordprocessingCanvas" xmlns:mo="http://schemas.microsoft.com/office/mac/office/2008/main" xmlns:mc="http://schemas.openxmlformats.org/markup-compatibility/2006" xmlns:mv="urn:schemas-microsoft-com:mac:vml" xmlns:o="urn:schemas-microsoft-com:office:office" xmlns:r="http://schemas.openxmlformats.org/officeDocument/2006/relationships" xmlns:m="http://schemas.openxmlformats.org/officeDocument/2006/math" xmlns:v="urn:schemas-microsoft-com:vml" xmlns:wp14="http://schemas.microsoft.com/office/word/2010/wordprocessingDrawing" xmlns:wp="http://schemas.openxmlformats.org/drawingml/2006/wordprocessingDrawing" xmlns:w10="urn:schemas-microsoft-com:office:word" xmlns:w="http://schemas.openxmlformats.org/wordprocessingml/2006/main" xmlns:w14="http://schemas.microsoft.com/office/word/2010/wordml" xmlns:wpg="http://schemas.microsoft.com/office/word/2010/wordprocessingGroup" xmlns:wpi="http://schemas.microsoft.com/office/word/2010/wordprocessingInk" xmlns:wne="http://schemas.microsoft.com/office/word/2006/wordml" xmlns:wps="http://schemas.microsoft.com/office/word/2010/wordprocessingShape" mc:Ignorable="w14 wp14">
+<w:numbering xmlns:wpc="http://schemas.microsoft.com/office/word/2010/wordprocessingCanvas" xmlns:mc="http://schemas.openxmlformats.org/markup-compatibility/2006" xmlns:o="urn:schemas-microsoft-com:office:office" xmlns:r="http://schemas.openxmlformats.org/officeDocument/2006/relationships" xmlns:m="http://schemas.openxmlformats.org/officeDocument/2006/math" xmlns:v="urn:schemas-microsoft-com:vml" xmlns:wp14="http://schemas.microsoft.com/office/word/2010/wordprocessingDrawing" xmlns:wp="http://schemas.openxmlformats.org/drawingml/2006/wordprocessingDrawing" xmlns:w10="urn:schemas-microsoft-com:office:word" xmlns:w="http://schemas.openxmlformats.org/wordprocessingml/2006/main" xmlns:w14="http://schemas.microsoft.com/office/word/2010/wordml" xmlns:wpg="http://schemas.microsoft.com/office/word/2010/wordprocessingGroup" xmlns:wpi="http://schemas.microsoft.com/office/word/2010/wordprocessingInk" xmlns:wne="http://schemas.microsoft.com/office/word/2006/wordml" xmlns:wps="http://schemas.microsoft.com/office/word/2010/wordprocessingShape" mc:Ignorable="w14 wp14">
   <w:abstractNum w:abstractNumId="0">
     <w:nsid w:val="32023992"/>
     <w:multiLevelType w:val="hybridMultilevel"/>
@@ -2364,7 +2363,7 @@
     </w:rPrDefault>
     <w:pPrDefault/>
   </w:docDefaults>
-  <w:latentStyles w:defLockedState="0" w:defUIPriority="99" w:defSemiHidden="1" w:defUnhideWhenUsed="1" w:defQFormat="0" w:count="276">
+  <w:latentStyles w:defLockedState="0" w:defUIPriority="99" w:defSemiHidden="1" w:defUnhideWhenUsed="1" w:defQFormat="0" w:count="267">
     <w:lsdException w:name="Normal" w:semiHidden="0" w:uiPriority="0" w:unhideWhenUsed="0" w:qFormat="1"/>
     <w:lsdException w:name="heading 1" w:semiHidden="0" w:uiPriority="9" w:unhideWhenUsed="0" w:qFormat="1"/>
     <w:lsdException w:name="heading 2" w:uiPriority="9" w:qFormat="1"/>
@@ -2515,7 +2514,7 @@
     <w:name w:val="heading 1"/>
     <w:basedOn w:val="Standard"/>
     <w:next w:val="Standard"/>
-    <w:link w:val="berschrift1Zeichen"/>
+    <w:link w:val="berschrift1Zchn"/>
     <w:uiPriority w:val="9"/>
     <w:qFormat/>
     <w:rsid w:val="00A613EB"/>
@@ -2538,7 +2537,7 @@
     <w:name w:val="heading 2"/>
     <w:basedOn w:val="Standard"/>
     <w:next w:val="Standard"/>
-    <w:link w:val="berschrift2Zeichen"/>
+    <w:link w:val="berschrift2Zchn"/>
     <w:uiPriority w:val="9"/>
     <w:unhideWhenUsed/>
     <w:qFormat/>
@@ -2562,7 +2561,7 @@
     <w:name w:val="heading 3"/>
     <w:basedOn w:val="Standard"/>
     <w:next w:val="Standard"/>
-    <w:link w:val="berschrift3Zeichen"/>
+    <w:link w:val="berschrift3Zchn"/>
     <w:uiPriority w:val="9"/>
     <w:unhideWhenUsed/>
     <w:qFormat/>
@@ -2584,7 +2583,7 @@
     <w:name w:val="heading 4"/>
     <w:basedOn w:val="Standard"/>
     <w:next w:val="Standard"/>
-    <w:link w:val="berschrift4Zeichen"/>
+    <w:link w:val="berschrift4Zchn"/>
     <w:uiPriority w:val="9"/>
     <w:unhideWhenUsed/>
     <w:qFormat/>
@@ -2604,7 +2603,7 @@
       <w:color w:val="4F81BD" w:themeColor="accent1"/>
     </w:rPr>
   </w:style>
-  <w:style w:type="character" w:default="1" w:styleId="Absatzstandardschriftart">
+  <w:style w:type="character" w:default="1" w:styleId="Absatz-Standardschriftart">
     <w:name w:val="Default Paragraph Font"/>
     <w:uiPriority w:val="1"/>
     <w:semiHidden/>
@@ -2631,9 +2630,9 @@
     <w:semiHidden/>
     <w:unhideWhenUsed/>
   </w:style>
-  <w:style w:type="character" w:customStyle="1" w:styleId="berschrift1Zeichen">
-    <w:name w:val="Überschrift 1 Zeichen"/>
-    <w:basedOn w:val="Absatzstandardschriftart"/>
+  <w:style w:type="character" w:customStyle="1" w:styleId="berschrift1Zchn">
+    <w:name w:val="Überschrift 1 Zchn"/>
+    <w:basedOn w:val="Absatz-Standardschriftart"/>
     <w:link w:val="berschrift1"/>
     <w:uiPriority w:val="9"/>
     <w:rsid w:val="00A613EB"/>
@@ -2667,7 +2666,7 @@
   <w:style w:type="paragraph" w:styleId="Sprechblasentext">
     <w:name w:val="Balloon Text"/>
     <w:basedOn w:val="Standard"/>
-    <w:link w:val="SprechblasentextZeichen"/>
+    <w:link w:val="SprechblasentextZchn"/>
     <w:uiPriority w:val="99"/>
     <w:semiHidden/>
     <w:unhideWhenUsed/>
@@ -2678,9 +2677,9 @@
       <w:szCs w:val="18"/>
     </w:rPr>
   </w:style>
-  <w:style w:type="character" w:customStyle="1" w:styleId="SprechblasentextZeichen">
-    <w:name w:val="Sprechblasentext Zeichen"/>
-    <w:basedOn w:val="Absatzstandardschriftart"/>
+  <w:style w:type="character" w:customStyle="1" w:styleId="SprechblasentextZchn">
+    <w:name w:val="Sprechblasentext Zchn"/>
+    <w:basedOn w:val="Absatz-Standardschriftart"/>
     <w:link w:val="Sprechblasentext"/>
     <w:uiPriority w:val="99"/>
     <w:semiHidden/>
@@ -2874,9 +2873,9 @@
       <w:szCs w:val="20"/>
     </w:rPr>
   </w:style>
-  <w:style w:type="character" w:styleId="Betont">
+  <w:style w:type="character" w:styleId="Fett">
     <w:name w:val="Strong"/>
-    <w:basedOn w:val="Absatzstandardschriftart"/>
+    <w:basedOn w:val="Absatz-Standardschriftart"/>
     <w:uiPriority w:val="22"/>
     <w:qFormat/>
     <w:rsid w:val="008529CA"/>
@@ -2919,9 +2918,9 @@
       <w:contextualSpacing/>
     </w:pPr>
   </w:style>
-  <w:style w:type="character" w:customStyle="1" w:styleId="berschrift2Zeichen">
-    <w:name w:val="Überschrift 2 Zeichen"/>
-    <w:basedOn w:val="Absatzstandardschriftart"/>
+  <w:style w:type="character" w:customStyle="1" w:styleId="berschrift2Zchn">
+    <w:name w:val="Überschrift 2 Zchn"/>
+    <w:basedOn w:val="Absatz-Standardschriftart"/>
     <w:link w:val="berschrift2"/>
     <w:uiPriority w:val="9"/>
     <w:rsid w:val="00216E95"/>
@@ -2934,9 +2933,9 @@
       <w:szCs w:val="26"/>
     </w:rPr>
   </w:style>
-  <w:style w:type="character" w:customStyle="1" w:styleId="berschrift3Zeichen">
-    <w:name w:val="Überschrift 3 Zeichen"/>
-    <w:basedOn w:val="Absatzstandardschriftart"/>
+  <w:style w:type="character" w:customStyle="1" w:styleId="berschrift3Zchn">
+    <w:name w:val="Überschrift 3 Zchn"/>
+    <w:basedOn w:val="Absatz-Standardschriftart"/>
     <w:link w:val="berschrift3"/>
     <w:uiPriority w:val="9"/>
     <w:rsid w:val="00216E95"/>
@@ -2947,9 +2946,9 @@
       <w:color w:val="4F81BD" w:themeColor="accent1"/>
     </w:rPr>
   </w:style>
-  <w:style w:type="character" w:customStyle="1" w:styleId="berschrift4Zeichen">
-    <w:name w:val="Überschrift 4 Zeichen"/>
-    <w:basedOn w:val="Absatzstandardschriftart"/>
+  <w:style w:type="character" w:customStyle="1" w:styleId="berschrift4Zchn">
+    <w:name w:val="Überschrift 4 Zchn"/>
+    <w:basedOn w:val="Absatz-Standardschriftart"/>
     <w:link w:val="berschrift4"/>
     <w:uiPriority w:val="9"/>
     <w:rsid w:val="009753EB"/>
@@ -2966,7 +2965,7 @@
 </file>
 
 <file path=word/stylesWithEffects.xml><?xml version="1.0" encoding="utf-8"?>
-<w:styles xmlns:wpc="http://schemas.microsoft.com/office/word/2010/wordprocessingCanvas" xmlns:mo="http://schemas.microsoft.com/office/mac/office/2008/main" xmlns:mc="http://schemas.openxmlformats.org/markup-compatibility/2006" xmlns:mv="urn:schemas-microsoft-com:mac:vml" xmlns:o="urn:schemas-microsoft-com:office:office" xmlns:r="http://schemas.openxmlformats.org/officeDocument/2006/relationships" xmlns:m="http://schemas.openxmlformats.org/officeDocument/2006/math" xmlns:v="urn:schemas-microsoft-com:vml" xmlns:wp14="http://schemas.microsoft.com/office/word/2010/wordprocessingDrawing" xmlns:wp="http://schemas.openxmlformats.org/drawingml/2006/wordprocessingDrawing" xmlns:w10="urn:schemas-microsoft-com:office:word" xmlns:w="http://schemas.openxmlformats.org/wordprocessingml/2006/main" xmlns:w14="http://schemas.microsoft.com/office/word/2010/wordml" xmlns:wpg="http://schemas.microsoft.com/office/word/2010/wordprocessingGroup" xmlns:wpi="http://schemas.microsoft.com/office/word/2010/wordprocessingInk" xmlns:wne="http://schemas.microsoft.com/office/word/2006/wordml" xmlns:wps="http://schemas.microsoft.com/office/word/2010/wordprocessingShape" mc:Ignorable="w14 wp14">
+<w:styles xmlns:wpc="http://schemas.microsoft.com/office/word/2010/wordprocessingCanvas" xmlns:mc="http://schemas.openxmlformats.org/markup-compatibility/2006" xmlns:o="urn:schemas-microsoft-com:office:office" xmlns:r="http://schemas.openxmlformats.org/officeDocument/2006/relationships" xmlns:m="http://schemas.openxmlformats.org/officeDocument/2006/math" xmlns:v="urn:schemas-microsoft-com:vml" xmlns:wp14="http://schemas.microsoft.com/office/word/2010/wordprocessingDrawing" xmlns:wp="http://schemas.openxmlformats.org/drawingml/2006/wordprocessingDrawing" xmlns:w10="urn:schemas-microsoft-com:office:word" xmlns:w="http://schemas.openxmlformats.org/wordprocessingml/2006/main" xmlns:w14="http://schemas.microsoft.com/office/word/2010/wordml" xmlns:wpg="http://schemas.microsoft.com/office/word/2010/wordprocessingGroup" xmlns:wpi="http://schemas.microsoft.com/office/word/2010/wordprocessingInk" xmlns:wne="http://schemas.microsoft.com/office/word/2006/wordml" xmlns:wps="http://schemas.microsoft.com/office/word/2010/wordprocessingShape" mc:Ignorable="w14 wp14">
   <w:docDefaults>
     <w:rPrDefault>
       <w:rPr>
@@ -2978,7 +2977,7 @@
     </w:rPrDefault>
     <w:pPrDefault/>
   </w:docDefaults>
-  <w:latentStyles w:defLockedState="0" w:defUIPriority="99" w:defSemiHidden="1" w:defUnhideWhenUsed="1" w:defQFormat="0" w:count="276">
+  <w:latentStyles w:defLockedState="0" w:defUIPriority="99" w:defSemiHidden="1" w:defUnhideWhenUsed="1" w:defQFormat="0" w:count="267">
     <w:lsdException w:name="Normal" w:semiHidden="0" w:uiPriority="0" w:unhideWhenUsed="0" w:qFormat="1"/>
     <w:lsdException w:name="heading 1" w:semiHidden="0" w:uiPriority="9" w:unhideWhenUsed="0" w:qFormat="1"/>
     <w:lsdException w:name="heading 2" w:uiPriority="9" w:qFormat="1"/>
@@ -3129,7 +3128,7 @@
     <w:name w:val="heading 1"/>
     <w:basedOn w:val="Standard"/>
     <w:next w:val="Standard"/>
-    <w:link w:val="berschrift1Zeichen"/>
+    <w:link w:val="berschrift1Zchn"/>
     <w:uiPriority w:val="9"/>
     <w:qFormat/>
     <w:rsid w:val="00A613EB"/>
@@ -3152,7 +3151,7 @@
     <w:name w:val="heading 2"/>
     <w:basedOn w:val="Standard"/>
     <w:next w:val="Standard"/>
-    <w:link w:val="berschrift2Zeichen"/>
+    <w:link w:val="berschrift2Zchn"/>
     <w:uiPriority w:val="9"/>
     <w:unhideWhenUsed/>
     <w:qFormat/>
@@ -3176,7 +3175,7 @@
     <w:name w:val="heading 3"/>
     <w:basedOn w:val="Standard"/>
     <w:next w:val="Standard"/>
-    <w:link w:val="berschrift3Zeichen"/>
+    <w:link w:val="berschrift3Zchn"/>
     <w:uiPriority w:val="9"/>
     <w:unhideWhenUsed/>
     <w:qFormat/>
@@ -3198,7 +3197,7 @@
     <w:name w:val="heading 4"/>
     <w:basedOn w:val="Standard"/>
     <w:next w:val="Standard"/>
-    <w:link w:val="berschrift4Zeichen"/>
+    <w:link w:val="berschrift4Zchn"/>
     <w:uiPriority w:val="9"/>
     <w:unhideWhenUsed/>
     <w:qFormat/>
@@ -3218,7 +3217,7 @@
       <w:color w:val="4F81BD" w:themeColor="accent1"/>
     </w:rPr>
   </w:style>
-  <w:style w:type="character" w:default="1" w:styleId="Absatzstandardschriftart">
+  <w:style w:type="character" w:default="1" w:styleId="Absatz-Standardschriftart">
     <w:name w:val="Default Paragraph Font"/>
     <w:uiPriority w:val="1"/>
     <w:semiHidden/>
@@ -3245,9 +3244,9 @@
     <w:semiHidden/>
     <w:unhideWhenUsed/>
   </w:style>
-  <w:style w:type="character" w:customStyle="1" w:styleId="berschrift1Zeichen">
-    <w:name w:val="Überschrift 1 Zeichen"/>
-    <w:basedOn w:val="Absatzstandardschriftart"/>
+  <w:style w:type="character" w:customStyle="1" w:styleId="berschrift1Zchn">
+    <w:name w:val="Überschrift 1 Zchn"/>
+    <w:basedOn w:val="Absatz-Standardschriftart"/>
     <w:link w:val="berschrift1"/>
     <w:uiPriority w:val="9"/>
     <w:rsid w:val="00A613EB"/>
@@ -3281,7 +3280,7 @@
   <w:style w:type="paragraph" w:styleId="Sprechblasentext">
     <w:name w:val="Balloon Text"/>
     <w:basedOn w:val="Standard"/>
-    <w:link w:val="SprechblasentextZeichen"/>
+    <w:link w:val="SprechblasentextZchn"/>
     <w:uiPriority w:val="99"/>
     <w:semiHidden/>
     <w:unhideWhenUsed/>
@@ -3292,9 +3291,9 @@
       <w:szCs w:val="18"/>
     </w:rPr>
   </w:style>
-  <w:style w:type="character" w:customStyle="1" w:styleId="SprechblasentextZeichen">
-    <w:name w:val="Sprechblasentext Zeichen"/>
-    <w:basedOn w:val="Absatzstandardschriftart"/>
+  <w:style w:type="character" w:customStyle="1" w:styleId="SprechblasentextZchn">
+    <w:name w:val="Sprechblasentext Zchn"/>
+    <w:basedOn w:val="Absatz-Standardschriftart"/>
     <w:link w:val="Sprechblasentext"/>
     <w:uiPriority w:val="99"/>
     <w:semiHidden/>
@@ -3488,9 +3487,9 @@
       <w:szCs w:val="20"/>
     </w:rPr>
   </w:style>
-  <w:style w:type="character" w:styleId="Betont">
+  <w:style w:type="character" w:styleId="Fett">
     <w:name w:val="Strong"/>
-    <w:basedOn w:val="Absatzstandardschriftart"/>
+    <w:basedOn w:val="Absatz-Standardschriftart"/>
     <w:uiPriority w:val="22"/>
     <w:qFormat/>
     <w:rsid w:val="008529CA"/>
@@ -3533,9 +3532,9 @@
       <w:contextualSpacing/>
     </w:pPr>
   </w:style>
-  <w:style w:type="character" w:customStyle="1" w:styleId="berschrift2Zeichen">
-    <w:name w:val="Überschrift 2 Zeichen"/>
-    <w:basedOn w:val="Absatzstandardschriftart"/>
+  <w:style w:type="character" w:customStyle="1" w:styleId="berschrift2Zchn">
+    <w:name w:val="Überschrift 2 Zchn"/>
+    <w:basedOn w:val="Absatz-Standardschriftart"/>
     <w:link w:val="berschrift2"/>
     <w:uiPriority w:val="9"/>
     <w:rsid w:val="00216E95"/>
@@ -3548,9 +3547,9 @@
       <w:szCs w:val="26"/>
     </w:rPr>
   </w:style>
-  <w:style w:type="character" w:customStyle="1" w:styleId="berschrift3Zeichen">
-    <w:name w:val="Überschrift 3 Zeichen"/>
-    <w:basedOn w:val="Absatzstandardschriftart"/>
+  <w:style w:type="character" w:customStyle="1" w:styleId="berschrift3Zchn">
+    <w:name w:val="Überschrift 3 Zchn"/>
+    <w:basedOn w:val="Absatz-Standardschriftart"/>
     <w:link w:val="berschrift3"/>
     <w:uiPriority w:val="9"/>
     <w:rsid w:val="00216E95"/>
@@ -3561,9 +3560,9 @@
       <w:color w:val="4F81BD" w:themeColor="accent1"/>
     </w:rPr>
   </w:style>
-  <w:style w:type="character" w:customStyle="1" w:styleId="berschrift4Zeichen">
-    <w:name w:val="Überschrift 4 Zeichen"/>
-    <w:basedOn w:val="Absatzstandardschriftart"/>
+  <w:style w:type="character" w:customStyle="1" w:styleId="berschrift4Zchn">
+    <w:name w:val="Überschrift 4 Zchn"/>
+    <w:basedOn w:val="Absatz-Standardschriftart"/>
     <w:link w:val="berschrift4"/>
     <w:uiPriority w:val="9"/>
     <w:rsid w:val="009753EB"/>
@@ -3580,7 +3579,7 @@
 </file>
 
 <file path=word/glossary/document.xml><?xml version="1.0" encoding="utf-8"?>
-<w:glossaryDocument xmlns:wpc="http://schemas.microsoft.com/office/word/2010/wordprocessingCanvas" xmlns:mo="http://schemas.microsoft.com/office/mac/office/2008/main" xmlns:mc="http://schemas.openxmlformats.org/markup-compatibility/2006" xmlns:mv="urn:schemas-microsoft-com:mac:vml" xmlns:o="urn:schemas-microsoft-com:office:office" xmlns:r="http://schemas.openxmlformats.org/officeDocument/2006/relationships" xmlns:m="http://schemas.openxmlformats.org/officeDocument/2006/math" xmlns:v="urn:schemas-microsoft-com:vml" xmlns:wp14="http://schemas.microsoft.com/office/word/2010/wordprocessingDrawing" xmlns:wp="http://schemas.openxmlformats.org/drawingml/2006/wordprocessingDrawing" xmlns:w10="urn:schemas-microsoft-com:office:word" xmlns:w="http://schemas.openxmlformats.org/wordprocessingml/2006/main" xmlns:w14="http://schemas.microsoft.com/office/word/2010/wordml" xmlns:wpg="http://schemas.microsoft.com/office/word/2010/wordprocessingGroup" xmlns:wpi="http://schemas.microsoft.com/office/word/2010/wordprocessingInk" xmlns:wne="http://schemas.microsoft.com/office/word/2006/wordml" xmlns:wps="http://schemas.microsoft.com/office/word/2010/wordprocessingShape" mc:Ignorable="w14 wp14">
+<w:glossaryDocument xmlns:wpc="http://schemas.microsoft.com/office/word/2010/wordprocessingCanvas" xmlns:mc="http://schemas.openxmlformats.org/markup-compatibility/2006" xmlns:o="urn:schemas-microsoft-com:office:office" xmlns:r="http://schemas.openxmlformats.org/officeDocument/2006/relationships" xmlns:m="http://schemas.openxmlformats.org/officeDocument/2006/math" xmlns:v="urn:schemas-microsoft-com:vml" xmlns:wp14="http://schemas.microsoft.com/office/word/2010/wordprocessingDrawing" xmlns:wp="http://schemas.openxmlformats.org/drawingml/2006/wordprocessingDrawing" xmlns:w10="urn:schemas-microsoft-com:office:word" xmlns:w="http://schemas.openxmlformats.org/wordprocessingml/2006/main" xmlns:w14="http://schemas.microsoft.com/office/word/2010/wordml" xmlns:wpg="http://schemas.microsoft.com/office/word/2010/wordprocessingGroup" xmlns:wpi="http://schemas.microsoft.com/office/word/2010/wordprocessingInk" xmlns:wne="http://schemas.microsoft.com/office/word/2006/wordml" xmlns:wps="http://schemas.microsoft.com/office/word/2010/wordprocessingShape" mc:Ignorable="w14 wp14">
   <w:docParts>
     <w:docPart>
       <w:docPartPr>
@@ -3648,38 +3647,6 @@
         </w:p>
       </w:docPartBody>
     </w:docPart>
-    <w:docPart>
-      <w:docPartPr>
-        <w:name w:val="B6B40B13AE3F97469740C88D414232A0"/>
-        <w:category>
-          <w:name w:val="Allgemein"/>
-          <w:gallery w:val="placeholder"/>
-        </w:category>
-        <w:types>
-          <w:type w:val="bbPlcHdr"/>
-        </w:types>
-        <w:behaviors>
-          <w:behavior w:val="content"/>
-        </w:behaviors>
-        <w:guid w:val="{CAC55DB4-C64A-5C4A-AB61-9D2511FFD666}"/>
-      </w:docPartPr>
-      <w:docPartBody>
-        <w:p>
-          <w:pPr>
-            <w:pStyle w:val="B6B40B13AE3F97469740C88D414232A0"/>
-          </w:pPr>
-          <w:r>
-            <w:rPr>
-              <w:rFonts w:asciiTheme="majorHAnsi" w:hAnsiTheme="majorHAnsi"/>
-              <w:noProof/>
-              <w:color w:val="000000" w:themeColor="text1"/>
-              <w:sz w:val="28"/>
-            </w:rPr>
-            <w:t>[Autor]</w:t>
-          </w:r>
-        </w:p>
-      </w:docPartBody>
-    </w:docPart>
   </w:docParts>
 </w:glossaryDocument>
 </file>
@@ -3687,24 +3654,24 @@
 <file path=word/glossary/fontTable.xml><?xml version="1.0" encoding="utf-8"?>
 <w:fonts xmlns:mc="http://schemas.openxmlformats.org/markup-compatibility/2006" xmlns:r="http://schemas.openxmlformats.org/officeDocument/2006/relationships" xmlns:w="http://schemas.openxmlformats.org/wordprocessingml/2006/main" xmlns:w14="http://schemas.microsoft.com/office/word/2010/wordml" mc:Ignorable="w14">
   <w:font w:name="Symbol">
-    <w:panose1 w:val="00000000000000000000"/>
+    <w:panose1 w:val="05050102010706020507"/>
     <w:charset w:val="02"/>
-    <w:family w:val="auto"/>
+    <w:family w:val="roman"/>
     <w:pitch w:val="variable"/>
     <w:sig w:usb0="00000000" w:usb1="10000000" w:usb2="00000000" w:usb3="00000000" w:csb0="80000000" w:csb1="00000000"/>
   </w:font>
   <w:font w:name="Times New Roman">
     <w:panose1 w:val="02020603050405020304"/>
     <w:charset w:val="00"/>
-    <w:family w:val="auto"/>
+    <w:family w:val="roman"/>
     <w:pitch w:val="variable"/>
     <w:sig w:usb0="E0002AFF" w:usb1="C0007841" w:usb2="00000009" w:usb3="00000000" w:csb0="000001FF" w:csb1="00000000"/>
   </w:font>
   <w:font w:name="Courier New">
     <w:panose1 w:val="02070309020205020404"/>
     <w:charset w:val="00"/>
-    <w:family w:val="auto"/>
-    <w:pitch w:val="variable"/>
+    <w:family w:val="modern"/>
+    <w:pitch w:val="fixed"/>
     <w:sig w:usb0="E0002AFF" w:usb1="C0007843" w:usb2="00000009" w:usb3="00000000" w:csb0="000001FF" w:csb1="00000000"/>
   </w:font>
   <w:font w:name="Wingdings">
@@ -3717,56 +3684,52 @@
   <w:font w:name="Cambria">
     <w:panose1 w:val="02040503050406030204"/>
     <w:charset w:val="00"/>
-    <w:family w:val="auto"/>
+    <w:family w:val="roman"/>
     <w:pitch w:val="variable"/>
     <w:sig w:usb0="E00002FF" w:usb1="400004FF" w:usb2="00000000" w:usb3="00000000" w:csb0="0000019F" w:csb1="00000000"/>
   </w:font>
-  <w:font w:name="ＭＳ 明朝">
-    <w:charset w:val="4E"/>
-    <w:family w:val="auto"/>
-    <w:pitch w:val="variable"/>
+  <w:font w:name="MS Mincho">
+    <w:altName w:val="ＭＳ 明朝"/>
+    <w:panose1 w:val="02020609040205080304"/>
+    <w:charset w:val="80"/>
+    <w:family w:val="modern"/>
+    <w:pitch w:val="fixed"/>
     <w:sig w:usb0="E00002FF" w:usb1="6AC7FDFB" w:usb2="00000012" w:usb3="00000000" w:csb0="0002009F" w:csb1="00000000"/>
   </w:font>
   <w:font w:name="Helvetica Neue">
-    <w:panose1 w:val="02000503000000020004"/>
+    <w:altName w:val="Malgun Gothic"/>
     <w:charset w:val="00"/>
     <w:family w:val="auto"/>
     <w:pitch w:val="variable"/>
-    <w:sig w:usb0="E50002FF" w:usb1="500079DB" w:usb2="00000010" w:usb3="00000000" w:csb0="00000001" w:csb1="00000000"/>
+    <w:sig w:usb0="00000003" w:usb1="500079DB" w:usb2="00000010" w:usb3="00000000" w:csb0="00000001" w:csb1="00000000"/>
   </w:font>
   <w:font w:name="Calibri">
     <w:panose1 w:val="020F0502020204030204"/>
     <w:charset w:val="00"/>
-    <w:family w:val="auto"/>
+    <w:family w:val="swiss"/>
     <w:pitch w:val="variable"/>
-    <w:sig w:usb0="E10002FF" w:usb1="4000ACFF" w:usb2="00000009" w:usb3="00000000" w:csb0="0000019F" w:csb1="00000000"/>
+    <w:sig w:usb0="E00002FF" w:usb1="4000ACFF" w:usb2="00000001" w:usb3="00000000" w:csb0="0000019F" w:csb1="00000000"/>
   </w:font>
-  <w:font w:name="ＭＳ ゴシック">
-    <w:charset w:val="4E"/>
-    <w:family w:val="auto"/>
-    <w:pitch w:val="variable"/>
+  <w:font w:name="MS Gothic">
+    <w:altName w:val="ＭＳ ゴシック"/>
+    <w:panose1 w:val="020B0609070205080204"/>
+    <w:charset w:val="80"/>
+    <w:family w:val="modern"/>
+    <w:pitch w:val="fixed"/>
     <w:sig w:usb0="E00002FF" w:usb1="6AC7FDFB" w:usb2="00000012" w:usb3="00000000" w:csb0="0002009F" w:csb1="00000000"/>
   </w:font>
   <w:font w:name="Lucida Grande">
-    <w:panose1 w:val="020B0600040502020204"/>
     <w:charset w:val="00"/>
     <w:family w:val="auto"/>
     <w:pitch w:val="variable"/>
     <w:sig w:usb0="E1000AEF" w:usb1="5000A1FF" w:usb2="00000000" w:usb3="00000000" w:csb0="000001BF" w:csb1="00000000"/>
   </w:font>
   <w:font w:name="Times">
-    <w:panose1 w:val="02000500000000000000"/>
+    <w:panose1 w:val="02020603050405020304"/>
     <w:charset w:val="00"/>
     <w:family w:val="auto"/>
     <w:pitch w:val="variable"/>
     <w:sig w:usb0="00000003" w:usb1="00000000" w:usb2="00000000" w:usb3="00000000" w:csb0="00000001" w:csb1="00000000"/>
-  </w:font>
-  <w:font w:name="Arial">
-    <w:panose1 w:val="020B0604020202020204"/>
-    <w:charset w:val="00"/>
-    <w:family w:val="auto"/>
-    <w:pitch w:val="variable"/>
-    <w:sig w:usb0="E0002AFF" w:usb1="C0007843" w:usb2="00000009" w:usb3="00000000" w:csb0="000001FF" w:csb1="00000000"/>
   </w:font>
 </w:fonts>
 </file>
@@ -3786,6 +3749,7 @@
   </w:compat>
   <w:rsids>
     <w:rsidRoot w:val="009425F8"/>
+    <w:rsid w:val="006B78AF"/>
     <w:rsid w:val="009425F8"/>
   </w:rsids>
   <m:mathPr>
@@ -3823,7 +3787,7 @@
     </w:rPrDefault>
     <w:pPrDefault/>
   </w:docDefaults>
-  <w:latentStyles w:defLockedState="0" w:defUIPriority="99" w:defSemiHidden="1" w:defUnhideWhenUsed="1" w:defQFormat="0" w:count="276">
+  <w:latentStyles w:defLockedState="0" w:defUIPriority="99" w:defSemiHidden="1" w:defUnhideWhenUsed="1" w:defQFormat="0" w:count="267">
     <w:lsdException w:name="Normal" w:semiHidden="0" w:uiPriority="0" w:unhideWhenUsed="0" w:qFormat="1"/>
     <w:lsdException w:name="heading 1" w:semiHidden="0" w:uiPriority="9" w:unhideWhenUsed="0" w:qFormat="1"/>
     <w:lsdException w:name="heading 2" w:uiPriority="9" w:qFormat="1"/>
@@ -3966,7 +3930,7 @@
     <w:name w:val="Normal"/>
     <w:qFormat/>
   </w:style>
-  <w:style w:type="character" w:default="1" w:styleId="Absatzstandardschriftart">
+  <w:style w:type="character" w:default="1" w:styleId="Absatz-Standardschriftart">
     <w:name w:val="Default Paragraph Font"/>
     <w:uiPriority w:val="1"/>
     <w:semiHidden/>
@@ -4013,7 +3977,7 @@
 </file>
 
 <file path=word/glossary/stylesWithEffects.xml><?xml version="1.0" encoding="utf-8"?>
-<w:styles xmlns:wpc="http://schemas.microsoft.com/office/word/2010/wordprocessingCanvas" xmlns:mo="http://schemas.microsoft.com/office/mac/office/2008/main" xmlns:mc="http://schemas.openxmlformats.org/markup-compatibility/2006" xmlns:mv="urn:schemas-microsoft-com:mac:vml" xmlns:o="urn:schemas-microsoft-com:office:office" xmlns:r="http://schemas.openxmlformats.org/officeDocument/2006/relationships" xmlns:m="http://schemas.openxmlformats.org/officeDocument/2006/math" xmlns:v="urn:schemas-microsoft-com:vml" xmlns:wp14="http://schemas.microsoft.com/office/word/2010/wordprocessingDrawing" xmlns:wp="http://schemas.openxmlformats.org/drawingml/2006/wordprocessingDrawing" xmlns:w10="urn:schemas-microsoft-com:office:word" xmlns:w="http://schemas.openxmlformats.org/wordprocessingml/2006/main" xmlns:w14="http://schemas.microsoft.com/office/word/2010/wordml" xmlns:wpg="http://schemas.microsoft.com/office/word/2010/wordprocessingGroup" xmlns:wpi="http://schemas.microsoft.com/office/word/2010/wordprocessingInk" xmlns:wne="http://schemas.microsoft.com/office/word/2006/wordml" xmlns:wps="http://schemas.microsoft.com/office/word/2010/wordprocessingShape" mc:Ignorable="w14 wp14">
+<w:styles xmlns:wpc="http://schemas.microsoft.com/office/word/2010/wordprocessingCanvas" xmlns:mc="http://schemas.openxmlformats.org/markup-compatibility/2006" xmlns:o="urn:schemas-microsoft-com:office:office" xmlns:r="http://schemas.openxmlformats.org/officeDocument/2006/relationships" xmlns:m="http://schemas.openxmlformats.org/officeDocument/2006/math" xmlns:v="urn:schemas-microsoft-com:vml" xmlns:wp14="http://schemas.microsoft.com/office/word/2010/wordprocessingDrawing" xmlns:wp="http://schemas.openxmlformats.org/drawingml/2006/wordprocessingDrawing" xmlns:w10="urn:schemas-microsoft-com:office:word" xmlns:w="http://schemas.openxmlformats.org/wordprocessingml/2006/main" xmlns:w14="http://schemas.microsoft.com/office/word/2010/wordml" xmlns:wpg="http://schemas.microsoft.com/office/word/2010/wordprocessingGroup" xmlns:wpi="http://schemas.microsoft.com/office/word/2010/wordprocessingInk" xmlns:wne="http://schemas.microsoft.com/office/word/2006/wordml" xmlns:wps="http://schemas.microsoft.com/office/word/2010/wordprocessingShape" mc:Ignorable="w14 wp14">
   <w:docDefaults>
     <w:rPrDefault>
       <w:rPr>
@@ -4025,7 +3989,7 @@
     </w:rPrDefault>
     <w:pPrDefault/>
   </w:docDefaults>
-  <w:latentStyles w:defLockedState="0" w:defUIPriority="99" w:defSemiHidden="1" w:defUnhideWhenUsed="1" w:defQFormat="0" w:count="276">
+  <w:latentStyles w:defLockedState="0" w:defUIPriority="99" w:defSemiHidden="1" w:defUnhideWhenUsed="1" w:defQFormat="0" w:count="267">
     <w:lsdException w:name="Normal" w:semiHidden="0" w:uiPriority="0" w:unhideWhenUsed="0" w:qFormat="1"/>
     <w:lsdException w:name="heading 1" w:semiHidden="0" w:uiPriority="9" w:unhideWhenUsed="0" w:qFormat="1"/>
     <w:lsdException w:name="heading 2" w:uiPriority="9" w:qFormat="1"/>
@@ -4168,7 +4132,7 @@
     <w:name w:val="Normal"/>
     <w:qFormat/>
   </w:style>
-  <w:style w:type="character" w:default="1" w:styleId="Absatzstandardschriftart">
+  <w:style w:type="character" w:default="1" w:styleId="Absatz-Standardschriftart">
     <w:name w:val="Default Paragraph Font"/>
     <w:uiPriority w:val="1"/>
     <w:semiHidden/>
@@ -4217,7 +4181,6 @@
 <file path=word/glossary/webSettings.xml><?xml version="1.0" encoding="utf-8"?>
 <w:webSettings xmlns:mc="http://schemas.openxmlformats.org/markup-compatibility/2006" xmlns:r="http://schemas.openxmlformats.org/officeDocument/2006/relationships" xmlns:w="http://schemas.openxmlformats.org/wordprocessingml/2006/main" xmlns:w14="http://schemas.microsoft.com/office/word/2010/wordml" mc:Ignorable="w14">
   <w:allowPNG/>
-  <w:doNotSaveAsSingleFile/>
 </w:webSettings>
 </file>
 
@@ -4565,7 +4528,7 @@
 </file>
 
 <file path=customXml/itemProps2.xml><?xml version="1.0" encoding="utf-8"?>
-<ds:datastoreItem xmlns:ds="http://schemas.openxmlformats.org/officeDocument/2006/customXml" ds:itemID="{0B662DED-0E71-DA41-8D49-74B3115B3CD3}">
+<ds:datastoreItem xmlns:ds="http://schemas.openxmlformats.org/officeDocument/2006/customXml" ds:itemID="{5F5026BA-4CD3-4A6E-BB76-1BCB5F4E3CFA}">
   <ds:schemaRefs>
     <ds:schemaRef ds:uri="http://schemas.openxmlformats.org/officeDocument/2006/bibliography"/>
   </ds:schemaRefs>

</xml_diff>

<commit_message>
Unbenutzte Imports entfernt, Zeitaufzeichnung
</commit_message>
<xml_diff>
--- a/A01_Protokoll.docx
+++ b/A01_Protokoll.docx
@@ -86,9 +86,6 @@
             <w:alias w:val="Untertitel"/>
             <w:tag w:val="Untertitel"/>
             <w:id w:val="30555238"/>
-            <w:placeholder>
-              <w:docPart w:val="2D019D75729CCF429AEAFAB9E66EBCE0"/>
-            </w:placeholder>
             <w:text/>
           </w:sdtPr>
           <w:sdtEndPr/>
@@ -1625,6 +1622,8 @@
             </w:r>
           </w:p>
         </w:tc>
+        <w:bookmarkStart w:id="2" w:name="_GoBack"/>
+        <w:bookmarkEnd w:id="2"/>
       </w:tr>
       <w:tr>
         <w:tc>
@@ -1959,8 +1958,43 @@
             <w:r>
               <w:t>30 Minuten</w:t>
             </w:r>
-            <w:bookmarkStart w:id="2" w:name="_GoBack"/>
-            <w:bookmarkEnd w:id="2"/>
+          </w:p>
+        </w:tc>
+      </w:tr>
+      <w:tr>
+        <w:tc>
+          <w:tcPr>
+            <w:tcW w:w="3068" w:type="dxa"/>
+          </w:tcPr>
+          <w:p>
+            <w:r>
+              <w:t xml:space="preserve">Letzte Zeile aus File löschen Bug Fix, kleines </w:t>
+            </w:r>
+            <w:proofErr w:type="spellStart"/>
+            <w:r>
+              <w:t>Redesign</w:t>
+            </w:r>
+            <w:proofErr w:type="spellEnd"/>
+          </w:p>
+        </w:tc>
+        <w:tc>
+          <w:tcPr>
+            <w:tcW w:w="3069" w:type="dxa"/>
+          </w:tcPr>
+          <w:p>
+            <w:r>
+              <w:t>Kalauner Paul</w:t>
+            </w:r>
+          </w:p>
+        </w:tc>
+        <w:tc>
+          <w:tcPr>
+            <w:tcW w:w="3069" w:type="dxa"/>
+          </w:tcPr>
+          <w:p>
+            <w:r>
+              <w:t>70 Minuten</w:t>
+            </w:r>
           </w:p>
         </w:tc>
       </w:tr>
@@ -3660,43 +3694,7 @@
 </file>
 
 <file path=word/glossary/document.xml><?xml version="1.0" encoding="utf-8"?>
-<w:glossaryDocument xmlns:wpc="http://schemas.microsoft.com/office/word/2010/wordprocessingCanvas" xmlns:mc="http://schemas.openxmlformats.org/markup-compatibility/2006" xmlns:o="urn:schemas-microsoft-com:office:office" xmlns:r="http://schemas.openxmlformats.org/officeDocument/2006/relationships" xmlns:m="http://schemas.openxmlformats.org/officeDocument/2006/math" xmlns:v="urn:schemas-microsoft-com:vml" xmlns:wp14="http://schemas.microsoft.com/office/word/2010/wordprocessingDrawing" xmlns:wp="http://schemas.openxmlformats.org/drawingml/2006/wordprocessingDrawing" xmlns:w10="urn:schemas-microsoft-com:office:word" xmlns:w="http://schemas.openxmlformats.org/wordprocessingml/2006/main" xmlns:w14="http://schemas.microsoft.com/office/word/2010/wordml" xmlns:wpg="http://schemas.microsoft.com/office/word/2010/wordprocessingGroup" xmlns:wpi="http://schemas.microsoft.com/office/word/2010/wordprocessingInk" xmlns:wne="http://schemas.microsoft.com/office/word/2006/wordml" xmlns:wps="http://schemas.microsoft.com/office/word/2010/wordprocessingShape" mc:Ignorable="w14 wp14">
-  <w:docParts>
-    <w:docPart>
-      <w:docPartPr>
-        <w:name w:val="E917A8075A1E6545A45BCC64940AEFCB"/>
-        <w:category>
-          <w:name w:val="Allgemein"/>
-          <w:gallery w:val="placeholder"/>
-        </w:category>
-        <w:types>
-          <w:type w:val="bbPlcHdr"/>
-        </w:types>
-        <w:behaviors>
-          <w:behavior w:val="content"/>
-        </w:behaviors>
-        <w:guid w:val="{00D957BE-4D80-CA4A-BDDD-87B1ECFE1C3F}"/>
-      </w:docPartPr>
-      <w:docPartBody>
-        <w:p>
-          <w:pPr>
-            <w:pStyle w:val="E917A8075A1E6545A45BCC64940AEFCB"/>
-          </w:pPr>
-          <w:r>
-            <w:rPr>
-              <w:rFonts w:asciiTheme="majorHAnsi" w:eastAsiaTheme="majorEastAsia" w:hAnsiTheme="majorHAnsi" w:cstheme="majorBidi"/>
-              <w:b/>
-              <w:color w:val="365F91" w:themeColor="accent1" w:themeShade="BF"/>
-              <w:sz w:val="48"/>
-              <w:szCs w:val="48"/>
-            </w:rPr>
-            <w:t>[Dokumenttitel]</w:t>
-          </w:r>
-        </w:p>
-      </w:docPartBody>
-    </w:docPart>
-  </w:docParts>
-</w:glossaryDocument>
+<w:glossaryDocument xmlns:wpc="http://schemas.microsoft.com/office/word/2010/wordprocessingCanvas" xmlns:mc="http://schemas.openxmlformats.org/markup-compatibility/2006" xmlns:o="urn:schemas-microsoft-com:office:office" xmlns:r="http://schemas.openxmlformats.org/officeDocument/2006/relationships" xmlns:m="http://schemas.openxmlformats.org/officeDocument/2006/math" xmlns:v="urn:schemas-microsoft-com:vml" xmlns:wp14="http://schemas.microsoft.com/office/word/2010/wordprocessingDrawing" xmlns:wp="http://schemas.openxmlformats.org/drawingml/2006/wordprocessingDrawing" xmlns:w10="urn:schemas-microsoft-com:office:word" xmlns:w="http://schemas.openxmlformats.org/wordprocessingml/2006/main" xmlns:w14="http://schemas.microsoft.com/office/word/2010/wordml" xmlns:wpg="http://schemas.microsoft.com/office/word/2010/wordprocessingGroup" xmlns:wpi="http://schemas.microsoft.com/office/word/2010/wordprocessingInk" xmlns:wne="http://schemas.microsoft.com/office/word/2006/wordml" xmlns:wps="http://schemas.microsoft.com/office/word/2010/wordprocessingShape" mc:Ignorable="w14 wp14"/>
 </file>
 
 <file path=word/glossary/fontTable.xml><?xml version="1.0" encoding="utf-8"?>
@@ -3797,6 +3795,7 @@
   </w:compat>
   <w:rsids>
     <w:rsidRoot w:val="009425F8"/>
+    <w:rsid w:val="000C4ECE"/>
     <w:rsid w:val="006B78AF"/>
     <w:rsid w:val="009425F8"/>
     <w:rsid w:val="00A466A9"/>
@@ -4577,7 +4576,7 @@
 </file>
 
 <file path=customXml/itemProps2.xml><?xml version="1.0" encoding="utf-8"?>
-<ds:datastoreItem xmlns:ds="http://schemas.openxmlformats.org/officeDocument/2006/customXml" ds:itemID="{EC8FD09F-D614-43CD-A92D-1077B6956385}">
+<ds:datastoreItem xmlns:ds="http://schemas.openxmlformats.org/officeDocument/2006/customXml" ds:itemID="{F02A18CF-AE26-4825-A8F5-E1DC1F1FDF62}">
   <ds:schemaRefs>
     <ds:schemaRef ds:uri="http://schemas.openxmlformats.org/officeDocument/2006/bibliography"/>
   </ds:schemaRefs>

</xml_diff>

<commit_message>
Protokoll bearbeitet (Lessons learned)
</commit_message>
<xml_diff>
--- a/A01_Protokoll.docx
+++ b/A01_Protokoll.docx
@@ -56,7 +56,6 @@
               <w:dataBinding w:prefixMappings="xmlns:ns0='http://purl.org/dc/elements/1.1/' xmlns:ns1='http://schemas.openxmlformats.org/package/2006/metadata/core-properties' " w:xpath="/ns1:coreProperties[1]/ns0:title[1]" w:storeItemID="{6C3C8BC8-F283-45AE-878A-BAB7291924A1}"/>
               <w:text/>
             </w:sdtPr>
-            <w:sdtEndPr/>
             <w:sdtContent>
               <w:r>
                 <w:rPr>
@@ -85,7 +84,6 @@
             <w:id w:val="30555238"/>
             <w:text/>
           </w:sdtPr>
-          <w:sdtEndPr/>
           <w:sdtContent>
             <w:p>
               <w:pPr>
@@ -151,7 +149,6 @@
               <w:dataBinding w:prefixMappings="xmlns:ns0='http://purl.org/dc/elements/1.1/' xmlns:ns1='http://schemas.openxmlformats.org/package/2006/metadata/core-properties' " w:xpath="/ns1:coreProperties[1]/ns0:creator[1]" w:storeItemID="{6C3C8BC8-F283-45AE-878A-BAB7291924A1}"/>
               <w:text/>
             </w:sdtPr>
-            <w:sdtEndPr/>
             <w:sdtContent>
               <w:r>
                 <w:rPr>
@@ -201,7 +198,6 @@
             <w:dataBinding w:prefixMappings="xmlns:ns0='http://schemas.microsoft.com/office/2006/coverPageProps' " w:xpath="/ns0:CoverPageProperties[1]/ns0:Abstract[1]" w:storeItemID="{55AF091B-3C7A-41E3-B477-F2FDAA23CFDA}"/>
             <w:text/>
           </w:sdtPr>
-          <w:sdtEndPr/>
           <w:sdtContent>
             <w:p>
               <w:pPr>
@@ -1125,15 +1121,7 @@
     <w:p/>
     <w:p>
       <w:r>
-        <w:t xml:space="preserve">Es soll eine Spielzeugroboter-Fabrik simuliert werden. Die einzelnen Bestandteile des Spielzeugroboters (kurz </w:t>
-      </w:r>
-      <w:proofErr w:type="spellStart"/>
-      <w:r>
-        <w:t>Threadee</w:t>
-      </w:r>
-      <w:proofErr w:type="spellEnd"/>
-      <w:r>
-        <w:t>) werden in einem Lager gesammelt. Dieses Lager wird als Verzeichnis und die einzelnen Elementtypen werden als Files im Betriebssystem abgebildet. Der Lagermitarbeiter verwaltet regelmäßig den Ein- und Ausgang des Lagers um Anfragen von Montagemitarbeiter und Kunden zu beantworten. Die Anlieferung der Teile erfolgt durch Ändern von Files im Verzeichnis, eine Lagerung fertiger Roboter ebenso.</w:t>
+        <w:t>Es soll eine Spielzeugroboter-Fabrik simuliert werden. Die einzelnen Bestandteile des Spielzeugroboters (kurz Threadee) werden in einem Lager gesammelt. Dieses Lager wird als Verzeichnis und die einzelnen Elementtypen werden als Files im Betriebssystem abgebildet. Der Lagermitarbeiter verwaltet regelmäßig den Ein- und Ausgang des Lagers um Anfragen von Montagemitarbeiter und Kunden zu beantworten. Die Anlieferung der Teile erfolgt durch Ändern von Files im Verzeichnis, eine Lagerung fertiger Roboter ebenso.</w:t>
       </w:r>
       <w:r>
         <w:br/>
@@ -1144,53 +1132,21 @@
       </w:r>
       <w:r>
         <w:br/>
-        <w:t>Die Lieferanten schreiben ihre Teile ins Lager-File mit zufällig (PRNG?</w:t>
-      </w:r>
-      <w:proofErr w:type="gramStart"/>
-      <w:r>
-        <w:t>) erstellten</w:t>
-      </w:r>
-      <w:proofErr w:type="gramEnd"/>
-      <w:r>
-        <w:t xml:space="preserve"> Zahlenfeldern. Die Art der gelieferten Teile soll nach einer bestimmten Zeit gewechselt werden.</w:t>
+        <w:t>Die Lieferanten schreiben ihre Teile ins Lager-File mit zufällig (PRNG?) erstellten Zahlenfeldern. Die Art der gelieferten Teile soll nach einer bestimmten Zeit gewechselt werden.</w:t>
       </w:r>
       <w:r>
         <w:br/>
       </w:r>
       <w:r>
         <w:br/>
-        <w:t>Die Montagemitarbeiter müssen nun für einen "</w:t>
-      </w:r>
-      <w:proofErr w:type="spellStart"/>
-      <w:r>
-        <w:t>Threadee</w:t>
-      </w:r>
-      <w:proofErr w:type="spellEnd"/>
-      <w:r>
-        <w:t>" alle entsprechenden Teile anfordern und diese zusammenbauen. Der Vorgang des Zusammenbauens wird durch das Sortieren der einzelnen Ganzzahlenfelder simuliert. Der fertige "</w:t>
-      </w:r>
-      <w:proofErr w:type="spellStart"/>
-      <w:r>
-        <w:t>Threadee</w:t>
-      </w:r>
-      <w:proofErr w:type="spellEnd"/>
-      <w:r>
-        <w:t>" wird nun mit der Mitarbeiter-ID des Monteurs versehen.</w:t>
+        <w:t>Die Montagemitarbeiter müssen nun für einen "Threadee" alle entsprechenden Teile anfordern und diese zusammenbauen. Der Vorgang des Zusammenbauens wird durch das Sortieren der einzelnen Ganzzahlenfelder simuliert. Der fertige "Threadee" wird nun mit der Mitarbeiter-ID des Monteurs versehen.</w:t>
       </w:r>
       <w:r>
         <w:br/>
       </w:r>
       <w:r>
         <w:br/>
-        <w:t>Es ist zu bedenken, dass ein Roboter immer alle Teile benötigt um hergestellt werden zu können. Sollte ein Monteur nicht alle Teile bekommen, muss er die angeforderten Teile wieder zurückgeben um andere Monteure nicht zu blockieren. Fertige "</w:t>
-      </w:r>
-      <w:proofErr w:type="spellStart"/>
-      <w:r>
-        <w:t>Threadee"s</w:t>
-      </w:r>
-      <w:proofErr w:type="spellEnd"/>
-      <w:r>
-        <w:t xml:space="preserve"> werden zur Auslieferung in das Lager zurück gestellt.</w:t>
+        <w:t>Es ist zu bedenken, dass ein Roboter immer alle Teile benötigt um hergestellt werden zu können. Sollte ein Monteur nicht alle Teile bekommen, muss er die angeforderten Teile wieder zurückgeben um andere Monteure nicht zu blockieren. Fertige "Threadee"s werden zur Auslieferung in das Lager zurück gestellt.</w:t>
       </w:r>
       <w:r>
         <w:br/>
@@ -1204,30 +1160,14 @@
       </w:r>
       <w:r>
         <w:br/>
-        <w:t>Die IDs der Mitarbeiter werden in der Fabrik durch das Sekretariat verwaltet. Es dürfen nur eindeutige IDs vergeben werden. Das Sekretariat vergibt auch die eindeutigen Kennungen für die erstellten "</w:t>
-      </w:r>
-      <w:proofErr w:type="spellStart"/>
-      <w:r>
-        <w:t>Threadee"s</w:t>
-      </w:r>
-      <w:proofErr w:type="spellEnd"/>
-      <w:r>
-        <w:t>.</w:t>
+        <w:t>Die IDs der Mitarbeiter werden in der Fabrik durch das Sekretariat verwaltet. Es dürfen nur eindeutige IDs vergeben werden. Das Sekretariat vergibt auch die eindeutigen Kennungen für die erstellten "Threadee"s.</w:t>
       </w:r>
       <w:r>
         <w:br/>
       </w:r>
       <w:r>
         <w:br/>
-        <w:t xml:space="preserve">Beachten Sie beim Einlesen die Möglichkeit der Fehler von Files. Diese Fehler müssen im Log protokolliert werden und entsprechend mit </w:t>
-      </w:r>
-      <w:proofErr w:type="spellStart"/>
-      <w:r>
-        <w:t>Exceptions</w:t>
-      </w:r>
-      <w:proofErr w:type="spellEnd"/>
-      <w:r>
-        <w:t xml:space="preserve"> abgefangen werden.</w:t>
+        <w:t>Beachten Sie beim Einlesen die Möglichkeit der Fehler von Files. Diese Fehler müssen im Log protokolliert werden und entsprechend mit Exceptions abgefangen werden.</w:t>
       </w:r>
     </w:p>
     <w:p>
@@ -1259,23 +1199,7 @@
         </w:rPr>
       </w:pPr>
       <w:r>
-        <w:t xml:space="preserve">Verwenden Sie (optional) für die einzelnen Arbeiter das </w:t>
-      </w:r>
-      <w:proofErr w:type="spellStart"/>
-      <w:r>
-        <w:t>ExecutorService</w:t>
-      </w:r>
-      <w:proofErr w:type="spellEnd"/>
-      <w:r>
-        <w:t xml:space="preserve"> mit </w:t>
-      </w:r>
-      <w:proofErr w:type="spellStart"/>
-      <w:r>
-        <w:t>ThreadPools</w:t>
-      </w:r>
-      <w:proofErr w:type="spellEnd"/>
-      <w:r>
-        <w:t>. Achten Sie, dass die Monteure nicht "verhungern". Angeforderte Ressourcen müssen auch sauber wieder freigegeben werden.</w:t>
+        <w:t>Verwenden Sie (optional) für die einzelnen Arbeiter das ExecutorService mit ThreadPools. Achten Sie, dass die Monteure nicht "verhungern". Angeforderte Ressourcen müssen auch sauber wieder freigegeben werden.</w:t>
       </w:r>
       <w:r>
         <w:br/>
@@ -1337,21 +1261,7 @@
         <w:rPr>
           <w:rStyle w:val="Betont"/>
         </w:rPr>
-        <w:t xml:space="preserve">Beispiel für </w:t>
-      </w:r>
-      <w:proofErr w:type="spellStart"/>
-      <w:r>
-        <w:rPr>
-          <w:rStyle w:val="Betont"/>
-        </w:rPr>
-        <w:t>Threadee</w:t>
-      </w:r>
-      <w:proofErr w:type="spellEnd"/>
-      <w:r>
-        <w:rPr>
-          <w:rStyle w:val="Betont"/>
-        </w:rPr>
-        <w:t>-File</w:t>
+        <w:t>Beispiel für Threadee-File</w:t>
       </w:r>
       <w:r>
         <w:br/>
@@ -1396,86 +1306,7 @@
       </w:r>
       <w:r>
         <w:br/>
-      </w:r>
-      <w:proofErr w:type="spellStart"/>
-      <w:r>
-        <w:t>java</w:t>
-      </w:r>
-      <w:proofErr w:type="spellEnd"/>
-      <w:r>
-        <w:t xml:space="preserve"> </w:t>
-      </w:r>
-      <w:proofErr w:type="spellStart"/>
-      <w:r>
-        <w:t>tgm.sew.hit.roboterfabrik.Simulation</w:t>
-      </w:r>
-      <w:proofErr w:type="spellEnd"/>
-      <w:r>
-        <w:t xml:space="preserve"> --</w:t>
-      </w:r>
-      <w:proofErr w:type="spellStart"/>
-      <w:r>
-        <w:t>lager</w:t>
-      </w:r>
-      <w:proofErr w:type="spellEnd"/>
-      <w:r>
-        <w:t xml:space="preserve"> /</w:t>
-      </w:r>
-      <w:proofErr w:type="spellStart"/>
-      <w:r>
-        <w:t>verzeichnis</w:t>
-      </w:r>
-      <w:proofErr w:type="spellEnd"/>
-      <w:r>
-        <w:t>/zum/</w:t>
-      </w:r>
-      <w:proofErr w:type="spellStart"/>
-      <w:r>
-        <w:t>lager</w:t>
-      </w:r>
-      <w:proofErr w:type="spellEnd"/>
-      <w:r>
-        <w:t xml:space="preserve"> --</w:t>
-      </w:r>
-      <w:proofErr w:type="spellStart"/>
-      <w:r>
-        <w:t>logs</w:t>
-      </w:r>
-      <w:proofErr w:type="spellEnd"/>
-      <w:r>
-        <w:t xml:space="preserve"> /</w:t>
-      </w:r>
-      <w:proofErr w:type="spellStart"/>
-      <w:r>
-        <w:t>verzeichnis</w:t>
-      </w:r>
-      <w:proofErr w:type="spellEnd"/>
-      <w:r>
-        <w:t>/zum/loggen --</w:t>
-      </w:r>
-      <w:proofErr w:type="spellStart"/>
-      <w:r>
-        <w:t>lieferanten</w:t>
-      </w:r>
-      <w:proofErr w:type="spellEnd"/>
-      <w:r>
-        <w:t xml:space="preserve"> 12 --</w:t>
-      </w:r>
-      <w:proofErr w:type="spellStart"/>
-      <w:r>
-        <w:t>monteure</w:t>
-      </w:r>
-      <w:proofErr w:type="spellEnd"/>
-      <w:r>
-        <w:t xml:space="preserve"> 25 --</w:t>
-      </w:r>
-      <w:proofErr w:type="spellStart"/>
-      <w:r>
-        <w:t>laufzeit</w:t>
-      </w:r>
-      <w:proofErr w:type="spellEnd"/>
-      <w:r>
-        <w:t xml:space="preserve"> 10000</w:t>
+        <w:t>java tgm.sew.hit.roboterfabrik.Simulation --lager /verzeichnis/zum/lager --logs /verzeichnis/zum/loggen --lieferanten 12 --monteure 25 --laufzeit 10000</w:t>
       </w:r>
     </w:p>
     <w:p>
@@ -1554,11 +1385,9 @@
             <w:tcW w:w="3936" w:type="dxa"/>
           </w:tcPr>
           <w:p>
-            <w:proofErr w:type="spellStart"/>
             <w:r>
               <w:t>Requirementsanalyse</w:t>
             </w:r>
-            <w:proofErr w:type="spellEnd"/>
           </w:p>
         </w:tc>
         <w:tc>
@@ -1714,21 +1543,8 @@
             <w:tcW w:w="3068" w:type="dxa"/>
           </w:tcPr>
           <w:p>
-            <w:proofErr w:type="spellStart"/>
-            <w:r>
-              <w:t>Git</w:t>
-            </w:r>
-            <w:proofErr w:type="spellEnd"/>
-            <w:r>
-              <w:t xml:space="preserve"> und </w:t>
-            </w:r>
-            <w:proofErr w:type="spellStart"/>
-            <w:r>
-              <w:t>Maven</w:t>
-            </w:r>
-            <w:proofErr w:type="spellEnd"/>
-            <w:r>
-              <w:t xml:space="preserve"> eingerichtet</w:t>
+            <w:r>
+              <w:t>Git und Maven eingerichtet</w:t>
             </w:r>
           </w:p>
         </w:tc>
@@ -1987,13 +1803,8 @@
           </w:tcPr>
           <w:p>
             <w:r>
-              <w:t xml:space="preserve">Zusammenbauen eines </w:t>
-            </w:r>
-            <w:proofErr w:type="spellStart"/>
-            <w:r>
-              <w:t>Threadees</w:t>
-            </w:r>
-            <w:proofErr w:type="spellEnd"/>
+              <w:t>Zusammenbauen eines Threadees</w:t>
+            </w:r>
           </w:p>
         </w:tc>
         <w:tc>
@@ -2024,13 +1835,8 @@
           </w:tcPr>
           <w:p>
             <w:r>
-              <w:t xml:space="preserve">Letzte Zeile aus File löschen Bug Fix, kleines </w:t>
-            </w:r>
-            <w:proofErr w:type="spellStart"/>
-            <w:r>
-              <w:t>Redesign</w:t>
-            </w:r>
-            <w:proofErr w:type="spellEnd"/>
+              <w:t>Letzte Zeile aus File löschen Bug Fix, kleines Redesign</w:t>
+            </w:r>
           </w:p>
         </w:tc>
         <w:tc>
@@ -2115,18 +1921,157 @@
             <w:r>
               <w:t>20 Minuten</w:t>
             </w:r>
-            <w:bookmarkStart w:id="2" w:name="_GoBack"/>
-            <w:bookmarkEnd w:id="2"/>
-          </w:p>
+          </w:p>
+        </w:tc>
+      </w:tr>
+      <w:tr>
+        <w:tc>
+          <w:tcPr>
+            <w:tcW w:w="3068" w:type="dxa"/>
+          </w:tcPr>
+          <w:p/>
+        </w:tc>
+        <w:tc>
+          <w:tcPr>
+            <w:tcW w:w="3069" w:type="dxa"/>
+          </w:tcPr>
+          <w:p/>
+        </w:tc>
+        <w:tc>
+          <w:tcPr>
+            <w:tcW w:w="3069" w:type="dxa"/>
+          </w:tcPr>
+          <w:p/>
         </w:tc>
       </w:tr>
     </w:tbl>
+    <w:p/>
+    <w:p>
+      <w:r>
+        <w:t>Testen</w:t>
+      </w:r>
+    </w:p>
+    <w:tbl>
+      <w:tblPr>
+        <w:tblStyle w:val="Tabellenraster"/>
+        <w:tblW w:w="0" w:type="auto"/>
+        <w:tblLook w:val="04A0" w:firstRow="1" w:lastRow="0" w:firstColumn="1" w:lastColumn="0" w:noHBand="0" w:noVBand="1"/>
+      </w:tblPr>
+      <w:tblGrid>
+        <w:gridCol w:w="3068"/>
+        <w:gridCol w:w="3069"/>
+        <w:gridCol w:w="3069"/>
+      </w:tblGrid>
+      <w:tr>
+        <w:tc>
+          <w:tcPr>
+            <w:tcW w:w="3068" w:type="dxa"/>
+          </w:tcPr>
+          <w:p>
+            <w:r>
+              <w:t>Klassen Lager und Lagermitarbeiter</w:t>
+            </w:r>
+          </w:p>
+        </w:tc>
+        <w:tc>
+          <w:tcPr>
+            <w:tcW w:w="3069" w:type="dxa"/>
+          </w:tcPr>
+          <w:p>
+            <w:r>
+              <w:t>Ritter Mathias</w:t>
+            </w:r>
+          </w:p>
+        </w:tc>
+        <w:tc>
+          <w:tcPr>
+            <w:tcW w:w="3069" w:type="dxa"/>
+          </w:tcPr>
+          <w:p>
+            <w:r>
+              <w:t>65 Minuten</w:t>
+            </w:r>
+          </w:p>
+        </w:tc>
+      </w:tr>
+      <w:tr>
+        <w:tc>
+          <w:tcPr>
+            <w:tcW w:w="3068" w:type="dxa"/>
+          </w:tcPr>
+          <w:p>
+            <w:r>
+              <w:t>Klassen Lieferant, Montagemitarbeiter, Teil, Sekretariat, Threadee</w:t>
+            </w:r>
+          </w:p>
+        </w:tc>
+        <w:tc>
+          <w:tcPr>
+            <w:tcW w:w="3069" w:type="dxa"/>
+          </w:tcPr>
+          <w:p>
+            <w:r>
+              <w:t>Ritter Mathias</w:t>
+            </w:r>
+          </w:p>
+        </w:tc>
+        <w:tc>
+          <w:tcPr>
+            <w:tcW w:w="3069" w:type="dxa"/>
+          </w:tcPr>
+          <w:p>
+            <w:r>
+              <w:t>150 Minuten</w:t>
+            </w:r>
+          </w:p>
+        </w:tc>
+      </w:tr>
+      <w:tr>
+        <w:tc>
+          <w:tcPr>
+            <w:tcW w:w="3068" w:type="dxa"/>
+          </w:tcPr>
+          <w:p/>
+        </w:tc>
+        <w:tc>
+          <w:tcPr>
+            <w:tcW w:w="3069" w:type="dxa"/>
+          </w:tcPr>
+          <w:p/>
+        </w:tc>
+        <w:tc>
+          <w:tcPr>
+            <w:tcW w:w="3069" w:type="dxa"/>
+          </w:tcPr>
+          <w:p/>
+        </w:tc>
+      </w:tr>
+      <w:tr>
+        <w:tc>
+          <w:tcPr>
+            <w:tcW w:w="3068" w:type="dxa"/>
+          </w:tcPr>
+          <w:p/>
+        </w:tc>
+        <w:tc>
+          <w:tcPr>
+            <w:tcW w:w="3069" w:type="dxa"/>
+          </w:tcPr>
+          <w:p/>
+        </w:tc>
+        <w:tc>
+          <w:tcPr>
+            <w:tcW w:w="3069" w:type="dxa"/>
+          </w:tcPr>
+          <w:p/>
+        </w:tc>
+      </w:tr>
+    </w:tbl>
     <w:p>
       <w:r>
         <w:br w:type="column"/>
       </w:r>
-      <w:bookmarkStart w:id="3" w:name="_Toc272057496"/>
-      <w:proofErr w:type="spellStart"/>
+      <w:bookmarkStart w:id="2" w:name="_Toc272057496"/>
       <w:r>
         <w:lastRenderedPageBreak/>
         <w:t>Requi</w:t>
@@ -2134,19 +2079,18 @@
       <w:r>
         <w:t>rementsanalyse</w:t>
       </w:r>
-      <w:bookmarkEnd w:id="3"/>
-      <w:proofErr w:type="spellEnd"/>
+      <w:bookmarkEnd w:id="2"/>
     </w:p>
     <w:p/>
     <w:p>
       <w:pPr>
         <w:pStyle w:val="berschrift2"/>
       </w:pPr>
-      <w:bookmarkStart w:id="4" w:name="_Toc272057497"/>
+      <w:bookmarkStart w:id="3" w:name="_Toc272057497"/>
       <w:r>
         <w:t>Benötigte Klassen</w:t>
       </w:r>
-      <w:bookmarkEnd w:id="4"/>
+      <w:bookmarkEnd w:id="3"/>
     </w:p>
     <w:p/>
     <w:p>
@@ -2157,11 +2101,9 @@
           <w:numId w:val="1"/>
         </w:numPr>
       </w:pPr>
-      <w:proofErr w:type="spellStart"/>
       <w:r>
         <w:t>Threadee</w:t>
       </w:r>
-      <w:proofErr w:type="spellEnd"/>
     </w:p>
     <w:p>
       <w:pPr>
@@ -2195,11 +2137,9 @@
           <w:numId w:val="1"/>
         </w:numPr>
       </w:pPr>
-      <w:proofErr w:type="spellStart"/>
       <w:r>
         <w:t>Teiltyp</w:t>
       </w:r>
-      <w:proofErr w:type="spellEnd"/>
     </w:p>
     <w:p>
       <w:pPr>
@@ -2266,11 +2206,11 @@
       <w:pPr>
         <w:pStyle w:val="berschrift3"/>
       </w:pPr>
-      <w:bookmarkStart w:id="5" w:name="_Toc272057498"/>
+      <w:bookmarkStart w:id="4" w:name="_Toc272057498"/>
       <w:r>
         <w:t>Lagermitarbeiter</w:t>
       </w:r>
-      <w:bookmarkEnd w:id="5"/>
+      <w:bookmarkEnd w:id="4"/>
     </w:p>
     <w:p>
       <w:r>
@@ -2286,13 +2226,11 @@
       <w:pPr>
         <w:pStyle w:val="berschrift3"/>
       </w:pPr>
-      <w:bookmarkStart w:id="6" w:name="_Toc272057499"/>
-      <w:proofErr w:type="spellStart"/>
+      <w:bookmarkStart w:id="5" w:name="_Toc272057499"/>
       <w:r>
         <w:t>Threadee</w:t>
       </w:r>
-      <w:bookmarkEnd w:id="6"/>
-      <w:proofErr w:type="spellEnd"/>
+      <w:bookmarkEnd w:id="5"/>
     </w:p>
     <w:p>
       <w:r>
@@ -2303,11 +2241,11 @@
       <w:pPr>
         <w:pStyle w:val="berschrift3"/>
       </w:pPr>
-      <w:bookmarkStart w:id="7" w:name="_Toc272057500"/>
+      <w:bookmarkStart w:id="6" w:name="_Toc272057500"/>
       <w:r>
         <w:t>Teil</w:t>
       </w:r>
-      <w:bookmarkEnd w:id="7"/>
+      <w:bookmarkEnd w:id="6"/>
     </w:p>
     <w:p>
       <w:r>
@@ -2321,11 +2259,11 @@
       <w:pPr>
         <w:pStyle w:val="berschrift3"/>
       </w:pPr>
-      <w:bookmarkStart w:id="8" w:name="_Toc272057501"/>
+      <w:bookmarkStart w:id="7" w:name="_Toc272057501"/>
       <w:r>
         <w:t>Lager</w:t>
       </w:r>
-      <w:bookmarkEnd w:id="8"/>
+      <w:bookmarkEnd w:id="7"/>
     </w:p>
     <w:p>
       <w:r>
@@ -2336,13 +2274,11 @@
       <w:pPr>
         <w:pStyle w:val="berschrift3"/>
       </w:pPr>
-      <w:bookmarkStart w:id="9" w:name="_Toc272057502"/>
-      <w:proofErr w:type="spellStart"/>
+      <w:bookmarkStart w:id="8" w:name="_Toc272057502"/>
       <w:r>
         <w:t>Teiltyp</w:t>
       </w:r>
-      <w:bookmarkEnd w:id="9"/>
-      <w:proofErr w:type="spellEnd"/>
+      <w:bookmarkEnd w:id="8"/>
     </w:p>
     <w:p>
       <w:r>
@@ -2356,21 +2292,16 @@
       <w:pPr>
         <w:pStyle w:val="berschrift3"/>
       </w:pPr>
-      <w:bookmarkStart w:id="10" w:name="_Toc272057503"/>
+      <w:bookmarkStart w:id="9" w:name="_Toc272057503"/>
       <w:r>
         <w:t>Sekretariat</w:t>
       </w:r>
-      <w:bookmarkEnd w:id="10"/>
-    </w:p>
-    <w:p>
-      <w:r>
-        <w:t xml:space="preserve">Generiert die IDs für alle Mitarbeiter und </w:t>
-      </w:r>
-      <w:proofErr w:type="spellStart"/>
-      <w:r>
-        <w:t>Threadees</w:t>
-      </w:r>
-      <w:proofErr w:type="spellEnd"/>
+      <w:bookmarkEnd w:id="9"/>
+    </w:p>
+    <w:p>
+      <w:r>
+        <w:t>Generiert die IDs für alle Mitarbeiter und Threadees</w:t>
+      </w:r>
     </w:p>
     <w:p>
       <w:r>
@@ -2384,34 +2315,26 @@
       <w:pPr>
         <w:pStyle w:val="berschrift3"/>
       </w:pPr>
-      <w:bookmarkStart w:id="11" w:name="_Toc272057504"/>
+      <w:bookmarkStart w:id="10" w:name="_Toc272057504"/>
       <w:r>
         <w:t>Montagemitarbeiter</w:t>
       </w:r>
-      <w:bookmarkEnd w:id="11"/>
-    </w:p>
-    <w:p>
-      <w:r>
-        <w:t xml:space="preserve">Baut die </w:t>
-      </w:r>
-      <w:proofErr w:type="spellStart"/>
-      <w:r>
-        <w:t>Threadees</w:t>
-      </w:r>
-      <w:proofErr w:type="spellEnd"/>
-      <w:r>
-        <w:t xml:space="preserve"> zusammen</w:t>
+      <w:bookmarkEnd w:id="10"/>
+    </w:p>
+    <w:p>
+      <w:r>
+        <w:t>Baut die Threadees zusammen</w:t>
       </w:r>
     </w:p>
     <w:p>
       <w:pPr>
         <w:pStyle w:val="berschrift3"/>
       </w:pPr>
-      <w:bookmarkStart w:id="12" w:name="_Toc272057505"/>
+      <w:bookmarkStart w:id="11" w:name="_Toc272057505"/>
       <w:r>
         <w:t>Lieferant</w:t>
       </w:r>
-      <w:bookmarkEnd w:id="12"/>
+      <w:bookmarkEnd w:id="11"/>
     </w:p>
     <w:p>
       <w:r>
@@ -2422,11 +2345,11 @@
       <w:pPr>
         <w:pStyle w:val="berschrift3"/>
       </w:pPr>
-      <w:bookmarkStart w:id="13" w:name="_Toc272057506"/>
+      <w:bookmarkStart w:id="12" w:name="_Toc272057506"/>
       <w:r>
         <w:t>Simulation</w:t>
       </w:r>
-      <w:bookmarkEnd w:id="13"/>
+      <w:bookmarkEnd w:id="12"/>
     </w:p>
     <w:p>
       <w:r>
@@ -2443,14 +2366,110 @@
     <w:p/>
     <w:p>
       <w:r>
-        <w:t>Diagramm</w:t>
+        <w:t>Lessons Learned:</w:t>
       </w:r>
     </w:p>
     <w:p/>
+    <w:p>
+      <w:pPr>
+        <w:rPr>
+          <w:b/>
+        </w:rPr>
+      </w:pPr>
+      <w:r>
+        <w:rPr>
+          <w:b/>
+        </w:rPr>
+        <w:t>Verwenden von mehreren Threads:</w:t>
+      </w:r>
+    </w:p>
+    <w:p>
+      <w:r>
+        <w:t>Mehrere Threads können parallel Programmcode abarbeiten, um das gesamte Programm zu beschleunigen (Vorausgesetz, der Prozessor verfügt über mehrere Kerne).</w:t>
+      </w:r>
+    </w:p>
+    <w:p>
+      <w:r>
+        <w:t xml:space="preserve">Threads können auf 2 verschiedene Arten </w:t>
+      </w:r>
+      <w:r>
+        <w:t xml:space="preserve">implementiert </w:t>
+      </w:r>
+      <w:r>
+        <w:t>werden:</w:t>
+      </w:r>
+    </w:p>
+    <w:p>
+      <w:r>
+        <w:t>Entweder eine Klasse implementiert</w:t>
+      </w:r>
+      <w:r>
+        <w:t xml:space="preserve"> (implements)</w:t>
+      </w:r>
+      <w:r>
+        <w:t xml:space="preserve"> die Klasse Thread oder erbt</w:t>
+      </w:r>
+      <w:r>
+        <w:t xml:space="preserve"> (extends)</w:t>
+      </w:r>
+      <w:r>
+        <w:t xml:space="preserve"> davon.</w:t>
+      </w:r>
+    </w:p>
+    <w:p>
+      <w:r>
+        <w:t>Die Verwendung von implements ist sinnvoller, da sonst die Vererbungshirarchie blockiert wird.</w:t>
+      </w:r>
+    </w:p>
+    <w:p>
+      <w:r>
+        <w:t>Ein Thread wird durch aufrufen von run() gestartet. Er sollte nicht durch ein Interrupt beendet werden, da Interrupts eine Ausnahme darstellen und auch anderswertig ausgelöst werden können. Stattdessen sollte ein Watchdog, der alle Threads überwacht, sie z.B. durch setzen einer boolean-Variable stoppen.</w:t>
+      </w:r>
+      <w:bookmarkStart w:id="13" w:name="_GoBack"/>
+      <w:bookmarkEnd w:id="13"/>
+    </w:p>
     <w:p/>
     <w:p>
-      <w:r>
-        <w:t>Beschreibung</w:t>
+      <w:pPr>
+        <w:rPr>
+          <w:b/>
+        </w:rPr>
+      </w:pPr>
+      <w:r>
+        <w:rPr>
+          <w:b/>
+        </w:rPr>
+        <w:t>Synchonisieren von Threads</w:t>
+      </w:r>
+      <w:r>
+        <w:rPr>
+          <w:b/>
+        </w:rPr>
+        <w:t>:</w:t>
+      </w:r>
+    </w:p>
+    <w:p>
+      <w:r>
+        <w:t xml:space="preserve">Das synchronized </w:t>
+      </w:r>
+      <w:r>
+        <w:t xml:space="preserve">Schlüsselwort </w:t>
+      </w:r>
+      <w:r>
+        <w:t>stellt sicher, dass immer nur 1 Thread gleichzeitig auf eine Methode oder einen bestimmten Block zugreift</w:t>
+      </w:r>
+      <w:r>
+        <w:t>.</w:t>
+      </w:r>
+    </w:p>
+    <w:p>
+      <w:r>
+        <w:t>Der Bereicht, indem sich immer nur ein Thread befinden darf, heißt kritischer Abschnitt.</w:t>
+      </w:r>
+    </w:p>
+    <w:p>
+      <w:r>
+        <w:t>Man sollte solche Bereiche als kritische Abschnitte definieren, in denen auf eine bestimme Ressource zugegriffen wird. Sonst kann es zu Problemen kommen, wenn z.B. ein Thread etwas aus einem File löscht, während ein anderer liest.</w:t>
       </w:r>
     </w:p>
     <w:p/>
@@ -4158,7 +4177,7 @@
 </file>
 
 <file path=customXml/itemProps2.xml><?xml version="1.0" encoding="utf-8"?>
-<ds:datastoreItem xmlns:ds="http://schemas.openxmlformats.org/officeDocument/2006/customXml" ds:itemID="{865C49D2-3240-764F-B261-92D6BE528C2B}">
+<ds:datastoreItem xmlns:ds="http://schemas.openxmlformats.org/officeDocument/2006/customXml" ds:itemID="{52EFDD52-4561-014D-96CD-34E82697632F}">
   <ds:schemaRefs>
     <ds:schemaRef ds:uri="http://schemas.openxmlformats.org/officeDocument/2006/bibliography"/>
   </ds:schemaRefs>

</xml_diff>

<commit_message>
Testcases fuer Simulation hinzugefuegt
</commit_message>
<xml_diff>
--- a/A01_Protokoll.docx
+++ b/A01_Protokoll.docx
@@ -1,6 +1,6 @@
 
 <file path=word/document.xml><?xml version="1.0" encoding="utf-8"?>
-<w:document xmlns:wpc="http://schemas.microsoft.com/office/word/2010/wordprocessingCanvas" xmlns:mo="http://schemas.microsoft.com/office/mac/office/2008/main" xmlns:mc="http://schemas.openxmlformats.org/markup-compatibility/2006" xmlns:mv="urn:schemas-microsoft-com:mac:vml" xmlns:o="urn:schemas-microsoft-com:office:office" xmlns:r="http://schemas.openxmlformats.org/officeDocument/2006/relationships" xmlns:m="http://schemas.openxmlformats.org/officeDocument/2006/math" xmlns:v="urn:schemas-microsoft-com:vml" xmlns:wp14="http://schemas.microsoft.com/office/word/2010/wordprocessingDrawing" xmlns:wp="http://schemas.openxmlformats.org/drawingml/2006/wordprocessingDrawing" xmlns:w10="urn:schemas-microsoft-com:office:word" xmlns:w="http://schemas.openxmlformats.org/wordprocessingml/2006/main" xmlns:w14="http://schemas.microsoft.com/office/word/2010/wordml" xmlns:wpg="http://schemas.microsoft.com/office/word/2010/wordprocessingGroup" xmlns:wpi="http://schemas.microsoft.com/office/word/2010/wordprocessingInk" xmlns:wne="http://schemas.microsoft.com/office/word/2006/wordml" xmlns:wps="http://schemas.microsoft.com/office/word/2010/wordprocessingShape" mc:Ignorable="w14 wp14">
+<w:document xmlns:wpc="http://schemas.microsoft.com/office/word/2010/wordprocessingCanvas" xmlns:mc="http://schemas.openxmlformats.org/markup-compatibility/2006" xmlns:o="urn:schemas-microsoft-com:office:office" xmlns:r="http://schemas.openxmlformats.org/officeDocument/2006/relationships" xmlns:m="http://schemas.openxmlformats.org/officeDocument/2006/math" xmlns:v="urn:schemas-microsoft-com:vml" xmlns:wp14="http://schemas.microsoft.com/office/word/2010/wordprocessingDrawing" xmlns:wp="http://schemas.openxmlformats.org/drawingml/2006/wordprocessingDrawing" xmlns:w10="urn:schemas-microsoft-com:office:word" xmlns:w="http://schemas.openxmlformats.org/wordprocessingml/2006/main" xmlns:w14="http://schemas.microsoft.com/office/word/2010/wordml" xmlns:wpg="http://schemas.microsoft.com/office/word/2010/wordprocessingGroup" xmlns:wpi="http://schemas.microsoft.com/office/word/2010/wordprocessingInk" xmlns:wne="http://schemas.microsoft.com/office/word/2006/wordml" xmlns:wps="http://schemas.microsoft.com/office/word/2010/wordprocessingShape" mc:Ignorable="w14 wp14">
   <w:body>
     <w:sdt>
       <w:sdtPr>
@@ -56,6 +56,7 @@
               <w:dataBinding w:prefixMappings="xmlns:ns0='http://purl.org/dc/elements/1.1/' xmlns:ns1='http://schemas.openxmlformats.org/package/2006/metadata/core-properties' " w:xpath="/ns1:coreProperties[1]/ns0:title[1]" w:storeItemID="{6C3C8BC8-F283-45AE-878A-BAB7291924A1}"/>
               <w:text/>
             </w:sdtPr>
+            <w:sdtEndPr/>
             <w:sdtContent>
               <w:r>
                 <w:rPr>
@@ -84,6 +85,7 @@
             <w:id w:val="30555238"/>
             <w:text/>
           </w:sdtPr>
+          <w:sdtEndPr/>
           <w:sdtContent>
             <w:p>
               <w:pPr>
@@ -149,6 +151,7 @@
               <w:dataBinding w:prefixMappings="xmlns:ns0='http://purl.org/dc/elements/1.1/' xmlns:ns1='http://schemas.openxmlformats.org/package/2006/metadata/core-properties' " w:xpath="/ns1:coreProperties[1]/ns0:creator[1]" w:storeItemID="{6C3C8BC8-F283-45AE-878A-BAB7291924A1}"/>
               <w:text/>
             </w:sdtPr>
+            <w:sdtEndPr/>
             <w:sdtContent>
               <w:r>
                 <w:rPr>
@@ -198,6 +201,7 @@
             <w:dataBinding w:prefixMappings="xmlns:ns0='http://schemas.microsoft.com/office/2006/coverPageProps' " w:xpath="/ns0:CoverPageProperties[1]/ns0:Abstract[1]" w:storeItemID="{55AF091B-3C7A-41E3-B477-F2FDAA23CFDA}"/>
             <w:text/>
           </w:sdtPr>
+          <w:sdtEndPr/>
           <w:sdtContent>
             <w:p>
               <w:pPr>
@@ -1167,27 +1171,30 @@
       </w:r>
       <w:r>
         <w:br/>
+      </w:r>
+      <w:r>
+        <w:lastRenderedPageBreak/>
         <w:t>Beachten Sie beim Einlesen die Möglichkeit der Fehler von Files. Diese Fehler müssen im Log protokolliert werden und entsprechend mit Exceptions abgefangen werden.</w:t>
       </w:r>
     </w:p>
     <w:p>
       <w:pPr>
         <w:rPr>
-          <w:rStyle w:val="Betont"/>
+          <w:rStyle w:val="Fett"/>
         </w:rPr>
       </w:pPr>
     </w:p>
     <w:p>
       <w:pPr>
         <w:rPr>
-          <w:rStyle w:val="Betont"/>
+          <w:rStyle w:val="Fett"/>
         </w:rPr>
       </w:pPr>
     </w:p>
     <w:p>
       <w:r>
         <w:rPr>
-          <w:rStyle w:val="Betont"/>
+          <w:rStyle w:val="Fett"/>
         </w:rPr>
         <w:t>Tipps und Tricks</w:t>
       </w:r>
@@ -1195,7 +1202,7 @@
     <w:p>
       <w:pPr>
         <w:rPr>
-          <w:rStyle w:val="Betont"/>
+          <w:rStyle w:val="Fett"/>
         </w:rPr>
       </w:pPr>
       <w:r>
@@ -1214,13 +1221,13 @@
     <w:p>
       <w:r>
         <w:rPr>
-          <w:rStyle w:val="Betont"/>
+          <w:rStyle w:val="Fett"/>
         </w:rPr>
         <w:br w:type="column"/>
       </w:r>
       <w:r>
         <w:rPr>
-          <w:rStyle w:val="Betont"/>
+          <w:rStyle w:val="Fett"/>
         </w:rPr>
         <w:lastRenderedPageBreak/>
         <w:t>Beispiel für Teile-Files</w:t>
@@ -1259,7 +1266,7 @@
     <w:p>
       <w:r>
         <w:rPr>
-          <w:rStyle w:val="Betont"/>
+          <w:rStyle w:val="Fett"/>
         </w:rPr>
         <w:t>Beispiel für Threadee-File</w:t>
       </w:r>
@@ -1286,7 +1293,7 @@
       </w:r>
       <w:r>
         <w:rPr>
-          <w:rStyle w:val="Betont"/>
+          <w:rStyle w:val="Fett"/>
         </w:rPr>
         <w:t>Ausführung</w:t>
       </w:r>
@@ -1835,7 +1842,11 @@
           </w:tcPr>
           <w:p>
             <w:r>
-              <w:t>Letzte Zeile aus File löschen Bug Fix, kleines Redesign</w:t>
+              <w:t xml:space="preserve">Letzte Zeile aus File löschen Bug Fix, kleines </w:t>
+            </w:r>
+            <w:r>
+              <w:lastRenderedPageBreak/>
+              <w:t>Redesign</w:t>
             </w:r>
           </w:p>
         </w:tc>
@@ -1845,6 +1856,7 @@
           </w:tcPr>
           <w:p>
             <w:r>
+              <w:lastRenderedPageBreak/>
               <w:t>Kalauner Paul</w:t>
             </w:r>
           </w:p>
@@ -1867,6 +1879,7 @@
           </w:tcPr>
           <w:p>
             <w:r>
+              <w:lastRenderedPageBreak/>
               <w:t>Schreiben in die Files implementiert</w:t>
             </w:r>
           </w:p>
@@ -2031,19 +2044,33 @@
           <w:tcPr>
             <w:tcW w:w="3068" w:type="dxa"/>
           </w:tcPr>
-          <w:p/>
+          <w:p>
+            <w:r>
+              <w:t>Simulation</w:t>
+            </w:r>
+          </w:p>
         </w:tc>
         <w:tc>
           <w:tcPr>
             <w:tcW w:w="3069" w:type="dxa"/>
           </w:tcPr>
-          <w:p/>
+          <w:p>
+            <w:r>
+              <w:t>Kalauner Paul</w:t>
+            </w:r>
+          </w:p>
         </w:tc>
         <w:tc>
           <w:tcPr>
             <w:tcW w:w="3069" w:type="dxa"/>
           </w:tcPr>
-          <w:p/>
+          <w:p>
+            <w:r>
+              <w:t>35 Minuten</w:t>
+            </w:r>
+            <w:bookmarkStart w:id="2" w:name="_GoBack"/>
+            <w:bookmarkEnd w:id="2"/>
+          </w:p>
         </w:tc>
       </w:tr>
       <w:tr>
@@ -2071,7 +2098,7 @@
       <w:r>
         <w:br w:type="column"/>
       </w:r>
-      <w:bookmarkStart w:id="2" w:name="_Toc272057496"/>
+      <w:bookmarkStart w:id="3" w:name="_Toc272057496"/>
       <w:r>
         <w:lastRenderedPageBreak/>
         <w:t>Requi</w:t>
@@ -2079,18 +2106,18 @@
       <w:r>
         <w:t>rementsanalyse</w:t>
       </w:r>
-      <w:bookmarkEnd w:id="2"/>
+      <w:bookmarkEnd w:id="3"/>
     </w:p>
     <w:p/>
     <w:p>
       <w:pPr>
         <w:pStyle w:val="berschrift2"/>
       </w:pPr>
-      <w:bookmarkStart w:id="3" w:name="_Toc272057497"/>
+      <w:bookmarkStart w:id="4" w:name="_Toc272057497"/>
       <w:r>
         <w:t>Benötigte Klassen</w:t>
       </w:r>
-      <w:bookmarkEnd w:id="3"/>
+      <w:bookmarkEnd w:id="4"/>
     </w:p>
     <w:p/>
     <w:p>
@@ -2206,11 +2233,11 @@
       <w:pPr>
         <w:pStyle w:val="berschrift3"/>
       </w:pPr>
-      <w:bookmarkStart w:id="4" w:name="_Toc272057498"/>
+      <w:bookmarkStart w:id="5" w:name="_Toc272057498"/>
       <w:r>
         <w:t>Lagermitarbeiter</w:t>
       </w:r>
-      <w:bookmarkEnd w:id="4"/>
+      <w:bookmarkEnd w:id="5"/>
     </w:p>
     <w:p>
       <w:r>
@@ -2226,11 +2253,11 @@
       <w:pPr>
         <w:pStyle w:val="berschrift3"/>
       </w:pPr>
-      <w:bookmarkStart w:id="5" w:name="_Toc272057499"/>
+      <w:bookmarkStart w:id="6" w:name="_Toc272057499"/>
       <w:r>
         <w:t>Threadee</w:t>
       </w:r>
-      <w:bookmarkEnd w:id="5"/>
+      <w:bookmarkEnd w:id="6"/>
     </w:p>
     <w:p>
       <w:r>
@@ -2241,11 +2268,11 @@
       <w:pPr>
         <w:pStyle w:val="berschrift3"/>
       </w:pPr>
-      <w:bookmarkStart w:id="6" w:name="_Toc272057500"/>
+      <w:bookmarkStart w:id="7" w:name="_Toc272057500"/>
       <w:r>
         <w:t>Teil</w:t>
       </w:r>
-      <w:bookmarkEnd w:id="6"/>
+      <w:bookmarkEnd w:id="7"/>
     </w:p>
     <w:p>
       <w:r>
@@ -2259,11 +2286,11 @@
       <w:pPr>
         <w:pStyle w:val="berschrift3"/>
       </w:pPr>
-      <w:bookmarkStart w:id="7" w:name="_Toc272057501"/>
+      <w:bookmarkStart w:id="8" w:name="_Toc272057501"/>
       <w:r>
         <w:t>Lager</w:t>
       </w:r>
-      <w:bookmarkEnd w:id="7"/>
+      <w:bookmarkEnd w:id="8"/>
     </w:p>
     <w:p>
       <w:r>
@@ -2274,11 +2301,11 @@
       <w:pPr>
         <w:pStyle w:val="berschrift3"/>
       </w:pPr>
-      <w:bookmarkStart w:id="8" w:name="_Toc272057502"/>
+      <w:bookmarkStart w:id="9" w:name="_Toc272057502"/>
       <w:r>
         <w:t>Teiltyp</w:t>
       </w:r>
-      <w:bookmarkEnd w:id="8"/>
+      <w:bookmarkEnd w:id="9"/>
     </w:p>
     <w:p>
       <w:r>
@@ -2292,11 +2319,11 @@
       <w:pPr>
         <w:pStyle w:val="berschrift3"/>
       </w:pPr>
-      <w:bookmarkStart w:id="9" w:name="_Toc272057503"/>
+      <w:bookmarkStart w:id="10" w:name="_Toc272057503"/>
       <w:r>
         <w:t>Sekretariat</w:t>
       </w:r>
-      <w:bookmarkEnd w:id="9"/>
+      <w:bookmarkEnd w:id="10"/>
     </w:p>
     <w:p>
       <w:r>
@@ -2315,11 +2342,11 @@
       <w:pPr>
         <w:pStyle w:val="berschrift3"/>
       </w:pPr>
-      <w:bookmarkStart w:id="10" w:name="_Toc272057504"/>
+      <w:bookmarkStart w:id="11" w:name="_Toc272057504"/>
       <w:r>
         <w:t>Montagemitarbeiter</w:t>
       </w:r>
-      <w:bookmarkEnd w:id="10"/>
+      <w:bookmarkEnd w:id="11"/>
     </w:p>
     <w:p>
       <w:r>
@@ -2330,11 +2357,12 @@
       <w:pPr>
         <w:pStyle w:val="berschrift3"/>
       </w:pPr>
-      <w:bookmarkStart w:id="11" w:name="_Toc272057505"/>
-      <w:r>
+      <w:bookmarkStart w:id="12" w:name="_Toc272057505"/>
+      <w:r>
+        <w:lastRenderedPageBreak/>
         <w:t>Lieferant</w:t>
       </w:r>
-      <w:bookmarkEnd w:id="11"/>
+      <w:bookmarkEnd w:id="12"/>
     </w:p>
     <w:p>
       <w:r>
@@ -2345,11 +2373,11 @@
       <w:pPr>
         <w:pStyle w:val="berschrift3"/>
       </w:pPr>
-      <w:bookmarkStart w:id="12" w:name="_Toc272057506"/>
+      <w:bookmarkStart w:id="13" w:name="_Toc272057506"/>
       <w:r>
         <w:t>Simulation</w:t>
       </w:r>
-      <w:bookmarkEnd w:id="12"/>
+      <w:bookmarkEnd w:id="13"/>
     </w:p>
     <w:p>
       <w:r>
@@ -2425,8 +2453,6 @@
       <w:r>
         <w:t>Ein Thread wird durch aufrufen von run() gestartet. Er sollte nicht durch ein Interrupt beendet werden, da Interrupts eine Ausnahme darstellen und auch anderswertig ausgelöst werden können. Stattdessen sollte ein Watchdog, der alle Threads überwacht, sie z.B. durch setzen einer boolean-Variable stoppen.</w:t>
       </w:r>
-      <w:bookmarkStart w:id="13" w:name="_GoBack"/>
-      <w:bookmarkEnd w:id="13"/>
     </w:p>
     <w:p/>
     <w:p>
@@ -2485,7 +2511,7 @@
 </file>
 
 <file path=word/numbering.xml><?xml version="1.0" encoding="utf-8"?>
-<w:numbering xmlns:wpc="http://schemas.microsoft.com/office/word/2010/wordprocessingCanvas" xmlns:mo="http://schemas.microsoft.com/office/mac/office/2008/main" xmlns:mc="http://schemas.openxmlformats.org/markup-compatibility/2006" xmlns:mv="urn:schemas-microsoft-com:mac:vml" xmlns:o="urn:schemas-microsoft-com:office:office" xmlns:r="http://schemas.openxmlformats.org/officeDocument/2006/relationships" xmlns:m="http://schemas.openxmlformats.org/officeDocument/2006/math" xmlns:v="urn:schemas-microsoft-com:vml" xmlns:wp14="http://schemas.microsoft.com/office/word/2010/wordprocessingDrawing" xmlns:wp="http://schemas.openxmlformats.org/drawingml/2006/wordprocessingDrawing" xmlns:w10="urn:schemas-microsoft-com:office:word" xmlns:w="http://schemas.openxmlformats.org/wordprocessingml/2006/main" xmlns:w14="http://schemas.microsoft.com/office/word/2010/wordml" xmlns:wpg="http://schemas.microsoft.com/office/word/2010/wordprocessingGroup" xmlns:wpi="http://schemas.microsoft.com/office/word/2010/wordprocessingInk" xmlns:wne="http://schemas.microsoft.com/office/word/2006/wordml" xmlns:wps="http://schemas.microsoft.com/office/word/2010/wordprocessingShape" mc:Ignorable="w14 wp14">
+<w:numbering xmlns:wpc="http://schemas.microsoft.com/office/word/2010/wordprocessingCanvas" xmlns:mc="http://schemas.openxmlformats.org/markup-compatibility/2006" xmlns:o="urn:schemas-microsoft-com:office:office" xmlns:r="http://schemas.openxmlformats.org/officeDocument/2006/relationships" xmlns:m="http://schemas.openxmlformats.org/officeDocument/2006/math" xmlns:v="urn:schemas-microsoft-com:vml" xmlns:wp14="http://schemas.microsoft.com/office/word/2010/wordprocessingDrawing" xmlns:wp="http://schemas.openxmlformats.org/drawingml/2006/wordprocessingDrawing" xmlns:w10="urn:schemas-microsoft-com:office:word" xmlns:w="http://schemas.openxmlformats.org/wordprocessingml/2006/main" xmlns:w14="http://schemas.microsoft.com/office/word/2010/wordml" xmlns:wpg="http://schemas.microsoft.com/office/word/2010/wordprocessingGroup" xmlns:wpi="http://schemas.microsoft.com/office/word/2010/wordprocessingInk" xmlns:wne="http://schemas.microsoft.com/office/word/2006/wordml" xmlns:wps="http://schemas.microsoft.com/office/word/2010/wordprocessingShape" mc:Ignorable="w14 wp14">
   <w:abstractNum w:abstractNumId="0">
     <w:nsid w:val="32023992"/>
     <w:multiLevelType w:val="hybridMultilevel"/>
@@ -2618,7 +2644,7 @@
     </w:rPrDefault>
     <w:pPrDefault/>
   </w:docDefaults>
-  <w:latentStyles w:defLockedState="0" w:defUIPriority="99" w:defSemiHidden="1" w:defUnhideWhenUsed="1" w:defQFormat="0" w:count="276">
+  <w:latentStyles w:defLockedState="0" w:defUIPriority="99" w:defSemiHidden="1" w:defUnhideWhenUsed="1" w:defQFormat="0" w:count="267">
     <w:lsdException w:name="Normal" w:semiHidden="0" w:uiPriority="0" w:unhideWhenUsed="0" w:qFormat="1"/>
     <w:lsdException w:name="heading 1" w:semiHidden="0" w:uiPriority="9" w:unhideWhenUsed="0" w:qFormat="1"/>
     <w:lsdException w:name="heading 2" w:uiPriority="9" w:qFormat="1"/>
@@ -2769,7 +2795,7 @@
     <w:name w:val="heading 1"/>
     <w:basedOn w:val="Standard"/>
     <w:next w:val="Standard"/>
-    <w:link w:val="berschrift1Zeichen"/>
+    <w:link w:val="berschrift1Zchn"/>
     <w:uiPriority w:val="9"/>
     <w:qFormat/>
     <w:rsid w:val="00A613EB"/>
@@ -2792,7 +2818,7 @@
     <w:name w:val="heading 2"/>
     <w:basedOn w:val="Standard"/>
     <w:next w:val="Standard"/>
-    <w:link w:val="berschrift2Zeichen"/>
+    <w:link w:val="berschrift2Zchn"/>
     <w:uiPriority w:val="9"/>
     <w:unhideWhenUsed/>
     <w:qFormat/>
@@ -2816,7 +2842,7 @@
     <w:name w:val="heading 3"/>
     <w:basedOn w:val="Standard"/>
     <w:next w:val="Standard"/>
-    <w:link w:val="berschrift3Zeichen"/>
+    <w:link w:val="berschrift3Zchn"/>
     <w:uiPriority w:val="9"/>
     <w:unhideWhenUsed/>
     <w:qFormat/>
@@ -2838,7 +2864,7 @@
     <w:name w:val="heading 4"/>
     <w:basedOn w:val="Standard"/>
     <w:next w:val="Standard"/>
-    <w:link w:val="berschrift4Zeichen"/>
+    <w:link w:val="berschrift4Zchn"/>
     <w:uiPriority w:val="9"/>
     <w:unhideWhenUsed/>
     <w:qFormat/>
@@ -2858,7 +2884,7 @@
       <w:color w:val="4F81BD" w:themeColor="accent1"/>
     </w:rPr>
   </w:style>
-  <w:style w:type="character" w:default="1" w:styleId="Absatzstandardschriftart">
+  <w:style w:type="character" w:default="1" w:styleId="Absatz-Standardschriftart">
     <w:name w:val="Default Paragraph Font"/>
     <w:uiPriority w:val="1"/>
     <w:semiHidden/>
@@ -2885,9 +2911,9 @@
     <w:semiHidden/>
     <w:unhideWhenUsed/>
   </w:style>
-  <w:style w:type="character" w:customStyle="1" w:styleId="berschrift1Zeichen">
-    <w:name w:val="Überschrift 1 Zeichen"/>
-    <w:basedOn w:val="Absatzstandardschriftart"/>
+  <w:style w:type="character" w:customStyle="1" w:styleId="berschrift1Zchn">
+    <w:name w:val="Überschrift 1 Zchn"/>
+    <w:basedOn w:val="Absatz-Standardschriftart"/>
     <w:link w:val="berschrift1"/>
     <w:uiPriority w:val="9"/>
     <w:rsid w:val="00A613EB"/>
@@ -2921,7 +2947,7 @@
   <w:style w:type="paragraph" w:styleId="Sprechblasentext">
     <w:name w:val="Balloon Text"/>
     <w:basedOn w:val="Standard"/>
-    <w:link w:val="SprechblasentextZeichen"/>
+    <w:link w:val="SprechblasentextZchn"/>
     <w:uiPriority w:val="99"/>
     <w:semiHidden/>
     <w:unhideWhenUsed/>
@@ -2932,9 +2958,9 @@
       <w:szCs w:val="18"/>
     </w:rPr>
   </w:style>
-  <w:style w:type="character" w:customStyle="1" w:styleId="SprechblasentextZeichen">
-    <w:name w:val="Sprechblasentext Zeichen"/>
-    <w:basedOn w:val="Absatzstandardschriftart"/>
+  <w:style w:type="character" w:customStyle="1" w:styleId="SprechblasentextZchn">
+    <w:name w:val="Sprechblasentext Zchn"/>
+    <w:basedOn w:val="Absatz-Standardschriftart"/>
     <w:link w:val="Sprechblasentext"/>
     <w:uiPriority w:val="99"/>
     <w:semiHidden/>
@@ -3128,9 +3154,9 @@
       <w:szCs w:val="20"/>
     </w:rPr>
   </w:style>
-  <w:style w:type="character" w:styleId="Betont">
+  <w:style w:type="character" w:styleId="Fett">
     <w:name w:val="Strong"/>
-    <w:basedOn w:val="Absatzstandardschriftart"/>
+    <w:basedOn w:val="Absatz-Standardschriftart"/>
     <w:uiPriority w:val="22"/>
     <w:qFormat/>
     <w:rsid w:val="008529CA"/>
@@ -3173,9 +3199,9 @@
       <w:contextualSpacing/>
     </w:pPr>
   </w:style>
-  <w:style w:type="character" w:customStyle="1" w:styleId="berschrift2Zeichen">
-    <w:name w:val="Überschrift 2 Zeichen"/>
-    <w:basedOn w:val="Absatzstandardschriftart"/>
+  <w:style w:type="character" w:customStyle="1" w:styleId="berschrift2Zchn">
+    <w:name w:val="Überschrift 2 Zchn"/>
+    <w:basedOn w:val="Absatz-Standardschriftart"/>
     <w:link w:val="berschrift2"/>
     <w:uiPriority w:val="9"/>
     <w:rsid w:val="00216E95"/>
@@ -3188,9 +3214,9 @@
       <w:szCs w:val="26"/>
     </w:rPr>
   </w:style>
-  <w:style w:type="character" w:customStyle="1" w:styleId="berschrift3Zeichen">
-    <w:name w:val="Überschrift 3 Zeichen"/>
-    <w:basedOn w:val="Absatzstandardschriftart"/>
+  <w:style w:type="character" w:customStyle="1" w:styleId="berschrift3Zchn">
+    <w:name w:val="Überschrift 3 Zchn"/>
+    <w:basedOn w:val="Absatz-Standardschriftart"/>
     <w:link w:val="berschrift3"/>
     <w:uiPriority w:val="9"/>
     <w:rsid w:val="00216E95"/>
@@ -3201,9 +3227,9 @@
       <w:color w:val="4F81BD" w:themeColor="accent1"/>
     </w:rPr>
   </w:style>
-  <w:style w:type="character" w:customStyle="1" w:styleId="berschrift4Zeichen">
-    <w:name w:val="Überschrift 4 Zeichen"/>
-    <w:basedOn w:val="Absatzstandardschriftart"/>
+  <w:style w:type="character" w:customStyle="1" w:styleId="berschrift4Zchn">
+    <w:name w:val="Überschrift 4 Zchn"/>
+    <w:basedOn w:val="Absatz-Standardschriftart"/>
     <w:link w:val="berschrift4"/>
     <w:uiPriority w:val="9"/>
     <w:rsid w:val="009753EB"/>
@@ -3220,7 +3246,7 @@
 </file>
 
 <file path=word/stylesWithEffects.xml><?xml version="1.0" encoding="utf-8"?>
-<w:styles xmlns:wpc="http://schemas.microsoft.com/office/word/2010/wordprocessingCanvas" xmlns:mo="http://schemas.microsoft.com/office/mac/office/2008/main" xmlns:mc="http://schemas.openxmlformats.org/markup-compatibility/2006" xmlns:mv="urn:schemas-microsoft-com:mac:vml" xmlns:o="urn:schemas-microsoft-com:office:office" xmlns:r="http://schemas.openxmlformats.org/officeDocument/2006/relationships" xmlns:m="http://schemas.openxmlformats.org/officeDocument/2006/math" xmlns:v="urn:schemas-microsoft-com:vml" xmlns:wp14="http://schemas.microsoft.com/office/word/2010/wordprocessingDrawing" xmlns:wp="http://schemas.openxmlformats.org/drawingml/2006/wordprocessingDrawing" xmlns:w10="urn:schemas-microsoft-com:office:word" xmlns:w="http://schemas.openxmlformats.org/wordprocessingml/2006/main" xmlns:w14="http://schemas.microsoft.com/office/word/2010/wordml" xmlns:wpg="http://schemas.microsoft.com/office/word/2010/wordprocessingGroup" xmlns:wpi="http://schemas.microsoft.com/office/word/2010/wordprocessingInk" xmlns:wne="http://schemas.microsoft.com/office/word/2006/wordml" xmlns:wps="http://schemas.microsoft.com/office/word/2010/wordprocessingShape" mc:Ignorable="w14 wp14">
+<w:styles xmlns:wpc="http://schemas.microsoft.com/office/word/2010/wordprocessingCanvas" xmlns:mc="http://schemas.openxmlformats.org/markup-compatibility/2006" xmlns:o="urn:schemas-microsoft-com:office:office" xmlns:r="http://schemas.openxmlformats.org/officeDocument/2006/relationships" xmlns:m="http://schemas.openxmlformats.org/officeDocument/2006/math" xmlns:v="urn:schemas-microsoft-com:vml" xmlns:wp14="http://schemas.microsoft.com/office/word/2010/wordprocessingDrawing" xmlns:wp="http://schemas.openxmlformats.org/drawingml/2006/wordprocessingDrawing" xmlns:w10="urn:schemas-microsoft-com:office:word" xmlns:w="http://schemas.openxmlformats.org/wordprocessingml/2006/main" xmlns:w14="http://schemas.microsoft.com/office/word/2010/wordml" xmlns:wpg="http://schemas.microsoft.com/office/word/2010/wordprocessingGroup" xmlns:wpi="http://schemas.microsoft.com/office/word/2010/wordprocessingInk" xmlns:wne="http://schemas.microsoft.com/office/word/2006/wordml" xmlns:wps="http://schemas.microsoft.com/office/word/2010/wordprocessingShape" mc:Ignorable="w14 wp14">
   <w:docDefaults>
     <w:rPrDefault>
       <w:rPr>
@@ -3232,7 +3258,7 @@
     </w:rPrDefault>
     <w:pPrDefault/>
   </w:docDefaults>
-  <w:latentStyles w:defLockedState="0" w:defUIPriority="99" w:defSemiHidden="1" w:defUnhideWhenUsed="1" w:defQFormat="0" w:count="276">
+  <w:latentStyles w:defLockedState="0" w:defUIPriority="99" w:defSemiHidden="1" w:defUnhideWhenUsed="1" w:defQFormat="0" w:count="267">
     <w:lsdException w:name="Normal" w:semiHidden="0" w:uiPriority="0" w:unhideWhenUsed="0" w:qFormat="1"/>
     <w:lsdException w:name="heading 1" w:semiHidden="0" w:uiPriority="9" w:unhideWhenUsed="0" w:qFormat="1"/>
     <w:lsdException w:name="heading 2" w:uiPriority="9" w:qFormat="1"/>
@@ -3383,7 +3409,7 @@
     <w:name w:val="heading 1"/>
     <w:basedOn w:val="Standard"/>
     <w:next w:val="Standard"/>
-    <w:link w:val="berschrift1Zeichen"/>
+    <w:link w:val="berschrift1Zchn"/>
     <w:uiPriority w:val="9"/>
     <w:qFormat/>
     <w:rsid w:val="00A613EB"/>
@@ -3406,7 +3432,7 @@
     <w:name w:val="heading 2"/>
     <w:basedOn w:val="Standard"/>
     <w:next w:val="Standard"/>
-    <w:link w:val="berschrift2Zeichen"/>
+    <w:link w:val="berschrift2Zchn"/>
     <w:uiPriority w:val="9"/>
     <w:unhideWhenUsed/>
     <w:qFormat/>
@@ -3430,7 +3456,7 @@
     <w:name w:val="heading 3"/>
     <w:basedOn w:val="Standard"/>
     <w:next w:val="Standard"/>
-    <w:link w:val="berschrift3Zeichen"/>
+    <w:link w:val="berschrift3Zchn"/>
     <w:uiPriority w:val="9"/>
     <w:unhideWhenUsed/>
     <w:qFormat/>
@@ -3452,7 +3478,7 @@
     <w:name w:val="heading 4"/>
     <w:basedOn w:val="Standard"/>
     <w:next w:val="Standard"/>
-    <w:link w:val="berschrift4Zeichen"/>
+    <w:link w:val="berschrift4Zchn"/>
     <w:uiPriority w:val="9"/>
     <w:unhideWhenUsed/>
     <w:qFormat/>
@@ -3472,7 +3498,7 @@
       <w:color w:val="4F81BD" w:themeColor="accent1"/>
     </w:rPr>
   </w:style>
-  <w:style w:type="character" w:default="1" w:styleId="Absatzstandardschriftart">
+  <w:style w:type="character" w:default="1" w:styleId="Absatz-Standardschriftart">
     <w:name w:val="Default Paragraph Font"/>
     <w:uiPriority w:val="1"/>
     <w:semiHidden/>
@@ -3499,9 +3525,9 @@
     <w:semiHidden/>
     <w:unhideWhenUsed/>
   </w:style>
-  <w:style w:type="character" w:customStyle="1" w:styleId="berschrift1Zeichen">
-    <w:name w:val="Überschrift 1 Zeichen"/>
-    <w:basedOn w:val="Absatzstandardschriftart"/>
+  <w:style w:type="character" w:customStyle="1" w:styleId="berschrift1Zchn">
+    <w:name w:val="Überschrift 1 Zchn"/>
+    <w:basedOn w:val="Absatz-Standardschriftart"/>
     <w:link w:val="berschrift1"/>
     <w:uiPriority w:val="9"/>
     <w:rsid w:val="00A613EB"/>
@@ -3535,7 +3561,7 @@
   <w:style w:type="paragraph" w:styleId="Sprechblasentext">
     <w:name w:val="Balloon Text"/>
     <w:basedOn w:val="Standard"/>
-    <w:link w:val="SprechblasentextZeichen"/>
+    <w:link w:val="SprechblasentextZchn"/>
     <w:uiPriority w:val="99"/>
     <w:semiHidden/>
     <w:unhideWhenUsed/>
@@ -3546,9 +3572,9 @@
       <w:szCs w:val="18"/>
     </w:rPr>
   </w:style>
-  <w:style w:type="character" w:customStyle="1" w:styleId="SprechblasentextZeichen">
-    <w:name w:val="Sprechblasentext Zeichen"/>
-    <w:basedOn w:val="Absatzstandardschriftart"/>
+  <w:style w:type="character" w:customStyle="1" w:styleId="SprechblasentextZchn">
+    <w:name w:val="Sprechblasentext Zchn"/>
+    <w:basedOn w:val="Absatz-Standardschriftart"/>
     <w:link w:val="Sprechblasentext"/>
     <w:uiPriority w:val="99"/>
     <w:semiHidden/>
@@ -3742,9 +3768,9 @@
       <w:szCs w:val="20"/>
     </w:rPr>
   </w:style>
-  <w:style w:type="character" w:styleId="Betont">
+  <w:style w:type="character" w:styleId="Fett">
     <w:name w:val="Strong"/>
-    <w:basedOn w:val="Absatzstandardschriftart"/>
+    <w:basedOn w:val="Absatz-Standardschriftart"/>
     <w:uiPriority w:val="22"/>
     <w:qFormat/>
     <w:rsid w:val="008529CA"/>
@@ -3787,9 +3813,9 @@
       <w:contextualSpacing/>
     </w:pPr>
   </w:style>
-  <w:style w:type="character" w:customStyle="1" w:styleId="berschrift2Zeichen">
-    <w:name w:val="Überschrift 2 Zeichen"/>
-    <w:basedOn w:val="Absatzstandardschriftart"/>
+  <w:style w:type="character" w:customStyle="1" w:styleId="berschrift2Zchn">
+    <w:name w:val="Überschrift 2 Zchn"/>
+    <w:basedOn w:val="Absatz-Standardschriftart"/>
     <w:link w:val="berschrift2"/>
     <w:uiPriority w:val="9"/>
     <w:rsid w:val="00216E95"/>
@@ -3802,9 +3828,9 @@
       <w:szCs w:val="26"/>
     </w:rPr>
   </w:style>
-  <w:style w:type="character" w:customStyle="1" w:styleId="berschrift3Zeichen">
-    <w:name w:val="Überschrift 3 Zeichen"/>
-    <w:basedOn w:val="Absatzstandardschriftart"/>
+  <w:style w:type="character" w:customStyle="1" w:styleId="berschrift3Zchn">
+    <w:name w:val="Überschrift 3 Zchn"/>
+    <w:basedOn w:val="Absatz-Standardschriftart"/>
     <w:link w:val="berschrift3"/>
     <w:uiPriority w:val="9"/>
     <w:rsid w:val="00216E95"/>
@@ -3815,9 +3841,9 @@
       <w:color w:val="4F81BD" w:themeColor="accent1"/>
     </w:rPr>
   </w:style>
-  <w:style w:type="character" w:customStyle="1" w:styleId="berschrift4Zeichen">
-    <w:name w:val="Überschrift 4 Zeichen"/>
-    <w:basedOn w:val="Absatzstandardschriftart"/>
+  <w:style w:type="character" w:customStyle="1" w:styleId="berschrift4Zchn">
+    <w:name w:val="Überschrift 4 Zchn"/>
+    <w:basedOn w:val="Absatz-Standardschriftart"/>
     <w:link w:val="berschrift4"/>
     <w:uiPriority w:val="9"/>
     <w:rsid w:val="009753EB"/>
@@ -4177,7 +4203,7 @@
 </file>
 
 <file path=customXml/itemProps2.xml><?xml version="1.0" encoding="utf-8"?>
-<ds:datastoreItem xmlns:ds="http://schemas.openxmlformats.org/officeDocument/2006/customXml" ds:itemID="{52EFDD52-4561-014D-96CD-34E82697632F}">
+<ds:datastoreItem xmlns:ds="http://schemas.openxmlformats.org/officeDocument/2006/customXml" ds:itemID="{C976610B-FE8A-489A-8641-6EA011633A0E}">
   <ds:schemaRefs>
     <ds:schemaRef ds:uri="http://schemas.openxmlformats.org/officeDocument/2006/bibliography"/>
   </ds:schemaRefs>

</xml_diff>